<commit_message>
Avances memoria, Fix multimodal
</commit_message>
<xml_diff>
--- a/Memoria.docx
+++ b/Memoria.docx
@@ -118,7 +118,6 @@
                     <w:pPr>
                       <w:pStyle w:val="Sinespaciado"/>
                       <w:spacing w:line="216" w:lineRule="auto"/>
-                      <w:jc w:val="both"/>
                       <w:rPr>
                         <w:rFonts w:asciiTheme="majorHAnsi" w:eastAsiaTheme="majorEastAsia" w:hAnsiTheme="majorHAnsi" w:cstheme="majorBidi"/>
                         <w:color w:val="4472C4" w:themeColor="accent1"/>
@@ -192,7 +191,25 @@
                         <w:sz w:val="24"/>
                         <w:szCs w:val="24"/>
                       </w:rPr>
-                      <w:t>Modelos bioinspirados y heurísticas de búsqueda</w:t>
+                      <w:t xml:space="preserve">Modelos </w:t>
+                    </w:r>
+                    <w:proofErr w:type="spellStart"/>
+                    <w:r>
+                      <w:rPr>
+                        <w:color w:val="2F5496" w:themeColor="accent1" w:themeShade="BF"/>
+                        <w:sz w:val="24"/>
+                        <w:szCs w:val="24"/>
+                      </w:rPr>
+                      <w:t>bioinspirados</w:t>
+                    </w:r>
+                    <w:proofErr w:type="spellEnd"/>
+                    <w:r>
+                      <w:rPr>
+                        <w:color w:val="2F5496" w:themeColor="accent1" w:themeShade="BF"/>
+                        <w:sz w:val="24"/>
+                        <w:szCs w:val="24"/>
+                      </w:rPr>
+                      <w:t xml:space="preserve"> y heurísticas de búsqueda</w:t>
                     </w:r>
                   </w:p>
                 </w:tc>
@@ -1374,8 +1391,18 @@
           <w:i/>
           <w:iCs/>
         </w:rPr>
-        <w:t>Algoritmo Greedy</w:t>
-      </w:r>
+        <w:t xml:space="preserve">Algoritmo </w:t>
+      </w:r>
+      <w:proofErr w:type="spellStart"/>
+      <w:r>
+        <w:rPr>
+          <w:rFonts w:ascii="TimesNewRomanPS-ItalicMT" w:hAnsi="TimesNewRomanPS-ItalicMT" w:cs="TimesNewRomanPS-ItalicMT"/>
+          <w:i/>
+          <w:iCs/>
+        </w:rPr>
+        <w:t>Greedy</w:t>
+      </w:r>
+      <w:proofErr w:type="spellEnd"/>
       <w:r>
         <w:t>.</w:t>
       </w:r>
@@ -1725,7 +1752,15 @@
         <w:jc w:val="both"/>
       </w:pPr>
       <w:r>
-        <w:t xml:space="preserve">El parámetro del tamaño de la mutación k, controla la longitud de la sublista </w:t>
+        <w:t xml:space="preserve">El parámetro del tamaño de la mutación k, controla la longitud de la </w:t>
+      </w:r>
+      <w:proofErr w:type="spellStart"/>
+      <w:r>
+        <w:t>sublista</w:t>
+      </w:r>
+      <w:proofErr w:type="spellEnd"/>
+      <w:r>
+        <w:t xml:space="preserve"> </w:t>
       </w:r>
       <w:r>
         <w:t>de nodos a desordenar (operador de mutación).</w:t>
@@ -1945,7 +1980,15 @@
         <w:t xml:space="preserve">El parámetro </w:t>
       </w:r>
       <w:r>
-        <w:t>k del tamaño del torneo de selección indica cuántos individuos aleatorios se examinan para ser ordenados por distancia de Hamming al</w:t>
+        <w:t xml:space="preserve">k del tamaño del torneo de selección indica cuántos individuos aleatorios se examinan para ser ordenados por distancia de </w:t>
+      </w:r>
+      <w:proofErr w:type="spellStart"/>
+      <w:r>
+        <w:t>Hamming</w:t>
+      </w:r>
+      <w:proofErr w:type="spellEnd"/>
+      <w:r>
+        <w:t xml:space="preserve"> al</w:t>
       </w:r>
       <w:r>
         <w:t xml:space="preserve"> hijo y se devuelve el de menor distancia (más parecido) al hijo, para que este lo reemplace.</w:t>
@@ -2339,6 +2382,471 @@
     </w:p>
     <w:p>
       <w:pPr>
+        <w:pStyle w:val="Ttulo3"/>
+        <w:jc w:val="both"/>
+      </w:pPr>
+      <w:r>
+        <w:t>Tamaño de la población</w:t>
+      </w:r>
+    </w:p>
+    <w:p>
+      <w:pPr>
+        <w:jc w:val="both"/>
+      </w:pPr>
+      <w:r>
+        <w:t>En este algoritmo podemos determinar igualmente el tamaño de la población. Como se basa en reinicializar la población cada vez que converge (al no insertar ningún nuevo descendiente), un número mayor de individuos será más apropiado, para tener más posibilidades de cruzar individuos y que produzcan buenos descendientes. Por eso, vamos a incrementar la población a 75 individuos.</w:t>
+      </w:r>
+    </w:p>
+    <w:p>
+      <w:pPr>
+        <w:pStyle w:val="Ttulo3"/>
+        <w:jc w:val="both"/>
+      </w:pPr>
+      <w:r>
+        <w:t>Tamaño del operador de mutación diverge</w:t>
+      </w:r>
+    </w:p>
+    <w:p>
+      <w:pPr>
+        <w:jc w:val="both"/>
+      </w:pPr>
+      <w:r>
+        <w:t>Por otro lado, el tamaño de la mutación que se aplica en la función diverge (para controlar cuánto se copia y cuánto se muta al coger como plantilla el mejor individuo de la población para crear una nueva población en base a él)</w:t>
+      </w:r>
+      <w:r>
+        <w:t xml:space="preserve">. Vamos a experimentar con un 5%, </w:t>
+      </w:r>
+      <w:r>
+        <w:t>10</w:t>
+      </w:r>
+      <w:r>
+        <w:t>%</w:t>
+      </w:r>
+      <w:r>
+        <w:t>, 2</w:t>
+      </w:r>
+      <w:r>
+        <w:t>5</w:t>
+      </w:r>
+      <w:r>
+        <w:t xml:space="preserve">% </w:t>
+      </w:r>
+      <w:r>
+        <w:t xml:space="preserve">y </w:t>
+      </w:r>
+      <w:r>
+        <w:t>35</w:t>
+      </w:r>
+      <w:r>
+        <w:t xml:space="preserve">% de mutación a aplicar sobre la plantilla, respectivamente </w:t>
+      </w:r>
+    </w:p>
+    <w:p>
+      <w:pPr>
+        <w:jc w:val="both"/>
+      </w:pPr>
+    </w:p>
+    <w:p>
+      <w:pPr>
+        <w:jc w:val="center"/>
+        <w:rPr>
+          <w:noProof/>
+        </w:rPr>
+      </w:pPr>
+      <w:r>
+        <w:rPr>
+          <w:noProof/>
+        </w:rPr>
+        <w:lastRenderedPageBreak/>
+        <w:drawing>
+          <wp:inline distT="0" distB="0" distL="0" distR="0" wp14:anchorId="3840FBDE" wp14:editId="3D80F649">
+            <wp:extent cx="3154832" cy="3524250"/>
+            <wp:effectExtent l="0" t="0" r="7620" b="0"/>
+            <wp:docPr id="26" name="Imagen 26"/>
+            <wp:cNvGraphicFramePr>
+              <a:graphicFrameLocks xmlns:a="http://schemas.openxmlformats.org/drawingml/2006/main" noChangeAspect="1"/>
+            </wp:cNvGraphicFramePr>
+            <a:graphic xmlns:a="http://schemas.openxmlformats.org/drawingml/2006/main">
+              <a:graphicData uri="http://schemas.openxmlformats.org/drawingml/2006/picture">
+                <pic:pic xmlns:pic="http://schemas.openxmlformats.org/drawingml/2006/picture">
+                  <pic:nvPicPr>
+                    <pic:cNvPr id="1" name=""/>
+                    <pic:cNvPicPr/>
+                  </pic:nvPicPr>
+                  <pic:blipFill>
+                    <a:blip r:embed="rId25"/>
+                    <a:stretch>
+                      <a:fillRect/>
+                    </a:stretch>
+                  </pic:blipFill>
+                  <pic:spPr>
+                    <a:xfrm>
+                      <a:off x="0" y="0"/>
+                      <a:ext cx="3158525" cy="3528376"/>
+                    </a:xfrm>
+                    <a:prstGeom prst="rect">
+                      <a:avLst/>
+                    </a:prstGeom>
+                  </pic:spPr>
+                </pic:pic>
+              </a:graphicData>
+            </a:graphic>
+          </wp:inline>
+        </w:drawing>
+      </w:r>
+      <w:r>
+        <w:rPr>
+          <w:noProof/>
+        </w:rPr>
+        <w:t xml:space="preserve"> </w:t>
+      </w:r>
+      <w:r>
+        <w:rPr>
+          <w:noProof/>
+        </w:rPr>
+        <w:t xml:space="preserve"> </w:t>
+      </w:r>
+      <w:r>
+        <w:rPr>
+          <w:noProof/>
+        </w:rPr>
+        <w:drawing>
+          <wp:inline distT="0" distB="0" distL="0" distR="0" wp14:anchorId="7E4ACCF7" wp14:editId="5B9FC02F">
+            <wp:extent cx="3113785" cy="3305175"/>
+            <wp:effectExtent l="0" t="0" r="0" b="0"/>
+            <wp:docPr id="25" name="Imagen 25"/>
+            <wp:cNvGraphicFramePr>
+              <a:graphicFrameLocks xmlns:a="http://schemas.openxmlformats.org/drawingml/2006/main" noChangeAspect="1"/>
+            </wp:cNvGraphicFramePr>
+            <a:graphic xmlns:a="http://schemas.openxmlformats.org/drawingml/2006/main">
+              <a:graphicData uri="http://schemas.openxmlformats.org/drawingml/2006/picture">
+                <pic:pic xmlns:pic="http://schemas.openxmlformats.org/drawingml/2006/picture">
+                  <pic:nvPicPr>
+                    <pic:cNvPr id="1" name=""/>
+                    <pic:cNvPicPr/>
+                  </pic:nvPicPr>
+                  <pic:blipFill>
+                    <a:blip r:embed="rId26"/>
+                    <a:stretch>
+                      <a:fillRect/>
+                    </a:stretch>
+                  </pic:blipFill>
+                  <pic:spPr>
+                    <a:xfrm>
+                      <a:off x="0" y="0"/>
+                      <a:ext cx="3140514" cy="3333547"/>
+                    </a:xfrm>
+                    <a:prstGeom prst="rect">
+                      <a:avLst/>
+                    </a:prstGeom>
+                  </pic:spPr>
+                </pic:pic>
+              </a:graphicData>
+            </a:graphic>
+          </wp:inline>
+        </w:drawing>
+      </w:r>
+    </w:p>
+    <w:p>
+      <w:pPr>
+        <w:jc w:val="center"/>
+        <w:rPr>
+          <w:noProof/>
+        </w:rPr>
+      </w:pPr>
+      <w:r>
+        <w:rPr>
+          <w:noProof/>
+        </w:rPr>
+        <w:drawing>
+          <wp:inline distT="0" distB="0" distL="0" distR="0" wp14:anchorId="2F6E8834" wp14:editId="7A96F4B9">
+            <wp:extent cx="3132825" cy="3257550"/>
+            <wp:effectExtent l="0" t="0" r="0" b="0"/>
+            <wp:docPr id="27" name="Imagen 27"/>
+            <wp:cNvGraphicFramePr>
+              <a:graphicFrameLocks xmlns:a="http://schemas.openxmlformats.org/drawingml/2006/main" noChangeAspect="1"/>
+            </wp:cNvGraphicFramePr>
+            <a:graphic xmlns:a="http://schemas.openxmlformats.org/drawingml/2006/main">
+              <a:graphicData uri="http://schemas.openxmlformats.org/drawingml/2006/picture">
+                <pic:pic xmlns:pic="http://schemas.openxmlformats.org/drawingml/2006/picture">
+                  <pic:nvPicPr>
+                    <pic:cNvPr id="1" name=""/>
+                    <pic:cNvPicPr/>
+                  </pic:nvPicPr>
+                  <pic:blipFill>
+                    <a:blip r:embed="rId27"/>
+                    <a:stretch>
+                      <a:fillRect/>
+                    </a:stretch>
+                  </pic:blipFill>
+                  <pic:spPr>
+                    <a:xfrm>
+                      <a:off x="0" y="0"/>
+                      <a:ext cx="3137749" cy="3262670"/>
+                    </a:xfrm>
+                    <a:prstGeom prst="rect">
+                      <a:avLst/>
+                    </a:prstGeom>
+                  </pic:spPr>
+                </pic:pic>
+              </a:graphicData>
+            </a:graphic>
+          </wp:inline>
+        </w:drawing>
+      </w:r>
+      <w:r>
+        <w:rPr>
+          <w:noProof/>
+        </w:rPr>
+        <w:t xml:space="preserve"> </w:t>
+      </w:r>
+      <w:r>
+        <w:rPr>
+          <w:noProof/>
+        </w:rPr>
+        <w:drawing>
+          <wp:inline distT="0" distB="0" distL="0" distR="0" wp14:anchorId="658AE3A4" wp14:editId="49C48305">
+            <wp:extent cx="3062882" cy="3267075"/>
+            <wp:effectExtent l="0" t="0" r="4445" b="0"/>
+            <wp:docPr id="28" name="Imagen 28"/>
+            <wp:cNvGraphicFramePr>
+              <a:graphicFrameLocks xmlns:a="http://schemas.openxmlformats.org/drawingml/2006/main" noChangeAspect="1"/>
+            </wp:cNvGraphicFramePr>
+            <a:graphic xmlns:a="http://schemas.openxmlformats.org/drawingml/2006/main">
+              <a:graphicData uri="http://schemas.openxmlformats.org/drawingml/2006/picture">
+                <pic:pic xmlns:pic="http://schemas.openxmlformats.org/drawingml/2006/picture">
+                  <pic:nvPicPr>
+                    <pic:cNvPr id="1" name=""/>
+                    <pic:cNvPicPr/>
+                  </pic:nvPicPr>
+                  <pic:blipFill>
+                    <a:blip r:embed="rId28"/>
+                    <a:stretch>
+                      <a:fillRect/>
+                    </a:stretch>
+                  </pic:blipFill>
+                  <pic:spPr>
+                    <a:xfrm>
+                      <a:off x="0" y="0"/>
+                      <a:ext cx="3073243" cy="3278127"/>
+                    </a:xfrm>
+                    <a:prstGeom prst="rect">
+                      <a:avLst/>
+                    </a:prstGeom>
+                  </pic:spPr>
+                </pic:pic>
+              </a:graphicData>
+            </a:graphic>
+          </wp:inline>
+        </w:drawing>
+      </w:r>
+    </w:p>
+    <w:p>
+      <w:pPr>
+        <w:jc w:val="both"/>
+      </w:pPr>
+      <w:r>
+        <w:rPr>
+          <w:noProof/>
+        </w:rPr>
+        <w:t xml:space="preserve">Como vemos, cuanto menos se conserva del individuo plantilla, más acentuados son los picos del coste medio de la población al reinicializar. Aunque dé más diversidad, no se nota mejoría al incrementar el valor de este parámetro de mutación, por lo que nos vamos a quedar con un </w:t>
+      </w:r>
+      <w:r>
+        <w:rPr>
+          <w:noProof/>
+        </w:rPr>
+        <w:t>2</w:t>
+      </w:r>
+      <w:r>
+        <w:rPr>
+          <w:noProof/>
+        </w:rPr>
+        <w:t>5</w:t>
+      </w:r>
+      <w:r>
+        <w:rPr>
+          <w:noProof/>
+        </w:rPr>
+        <w:t xml:space="preserve">% a mutar, que </w:t>
+      </w:r>
+      <w:r>
+        <w:rPr>
+          <w:noProof/>
+        </w:rPr>
+        <w:t>consigue buenos resultados aportando diversidad, sin consumir muchas iteraciones al alterar la población.</w:t>
+      </w:r>
+    </w:p>
+    <w:p>
+      <w:pPr>
+        <w:pStyle w:val="Ttulo3"/>
+      </w:pPr>
+      <w:r>
+        <w:t xml:space="preserve">Número de </w:t>
+      </w:r>
+      <w:proofErr w:type="spellStart"/>
+      <w:r>
+        <w:t>reinicializaciones</w:t>
+      </w:r>
+      <w:proofErr w:type="spellEnd"/>
+    </w:p>
+    <w:p>
+      <w:pPr>
+        <w:jc w:val="both"/>
+      </w:pPr>
+      <w:r>
+        <w:t>Los resultados anteriores se obtuvieron con</w:t>
+      </w:r>
+      <w:r>
+        <w:t xml:space="preserve"> 10 </w:t>
+      </w:r>
+      <w:proofErr w:type="spellStart"/>
+      <w:r>
+        <w:t>reinicializaciones</w:t>
+      </w:r>
+      <w:proofErr w:type="spellEnd"/>
+      <w:r>
+        <w:t xml:space="preserve">. No obstante, los algoritmos genéticos funcionan mejor si procesan durante más tiempo. Es por eso por lo que vamos a subir las </w:t>
+      </w:r>
+      <w:proofErr w:type="spellStart"/>
+      <w:r>
+        <w:t>re-incializaciones</w:t>
+      </w:r>
+      <w:proofErr w:type="spellEnd"/>
+      <w:r>
+        <w:t xml:space="preserve"> a 100.</w:t>
+      </w:r>
+    </w:p>
+    <w:p>
+      <w:pPr>
+        <w:jc w:val="center"/>
+      </w:pPr>
+      <w:r>
+        <w:lastRenderedPageBreak/>
+        <w:drawing>
+          <wp:inline distT="0" distB="0" distL="0" distR="0" wp14:anchorId="6DAACD22" wp14:editId="4C8C8B2F">
+            <wp:extent cx="4163006" cy="4239217"/>
+            <wp:effectExtent l="0" t="0" r="9525" b="9525"/>
+            <wp:docPr id="29" name="Imagen 29"/>
+            <wp:cNvGraphicFramePr>
+              <a:graphicFrameLocks xmlns:a="http://schemas.openxmlformats.org/drawingml/2006/main" noChangeAspect="1"/>
+            </wp:cNvGraphicFramePr>
+            <a:graphic xmlns:a="http://schemas.openxmlformats.org/drawingml/2006/main">
+              <a:graphicData uri="http://schemas.openxmlformats.org/drawingml/2006/picture">
+                <pic:pic xmlns:pic="http://schemas.openxmlformats.org/drawingml/2006/picture">
+                  <pic:nvPicPr>
+                    <pic:cNvPr id="1" name=""/>
+                    <pic:cNvPicPr/>
+                  </pic:nvPicPr>
+                  <pic:blipFill>
+                    <a:blip r:embed="rId29"/>
+                    <a:stretch>
+                      <a:fillRect/>
+                    </a:stretch>
+                  </pic:blipFill>
+                  <pic:spPr>
+                    <a:xfrm>
+                      <a:off x="0" y="0"/>
+                      <a:ext cx="4163006" cy="4239217"/>
+                    </a:xfrm>
+                    <a:prstGeom prst="rect">
+                      <a:avLst/>
+                    </a:prstGeom>
+                  </pic:spPr>
+                </pic:pic>
+              </a:graphicData>
+            </a:graphic>
+          </wp:inline>
+        </w:drawing>
+      </w:r>
+    </w:p>
+    <w:p>
+      <w:pPr>
+        <w:jc w:val="both"/>
+      </w:pPr>
+      <w:r>
+        <w:t xml:space="preserve">De esta forma, conseguimos bajar notablemente el coste medio y de la mejor solución obtenida al final del algoritmo (24668 vs </w:t>
+      </w:r>
+      <w:r>
+        <w:t>15035</w:t>
+      </w:r>
+      <w:r>
+        <w:t xml:space="preserve"> unidades de coste), </w:t>
+      </w:r>
+      <w:r>
+        <w:t xml:space="preserve">igualmente </w:t>
+      </w:r>
+      <w:r>
+        <w:t>superando así al algoritmo genético básico.</w:t>
+      </w:r>
+    </w:p>
+    <w:p>
+      <w:pPr>
+        <w:jc w:val="both"/>
+      </w:pPr>
+      <w:r>
+        <w:t xml:space="preserve">Por último, si probamos a sembrar una solución del algoritmo </w:t>
+      </w:r>
+      <w:proofErr w:type="spellStart"/>
+      <w:r>
+        <w:t>greedy</w:t>
+      </w:r>
+      <w:proofErr w:type="spellEnd"/>
+      <w:r>
+        <w:t xml:space="preserve">, veremos que tras la ejecución del algoritmo genético CHC, conseguimos una solución que supera al propio algoritmo </w:t>
+      </w:r>
+      <w:proofErr w:type="spellStart"/>
+      <w:r>
+        <w:t>greedy</w:t>
+      </w:r>
+      <w:proofErr w:type="spellEnd"/>
+      <w:r>
+        <w:t>.</w:t>
+      </w:r>
+    </w:p>
+    <w:p>
+      <w:pPr>
+        <w:jc w:val="center"/>
+      </w:pPr>
+      <w:r>
+        <w:drawing>
+          <wp:inline distT="0" distB="0" distL="0" distR="0" wp14:anchorId="7327C711" wp14:editId="4BF6DFAB">
+            <wp:extent cx="3515002" cy="3705225"/>
+            <wp:effectExtent l="0" t="0" r="9525" b="0"/>
+            <wp:docPr id="30" name="Imagen 30"/>
+            <wp:cNvGraphicFramePr>
+              <a:graphicFrameLocks xmlns:a="http://schemas.openxmlformats.org/drawingml/2006/main" noChangeAspect="1"/>
+            </wp:cNvGraphicFramePr>
+            <a:graphic xmlns:a="http://schemas.openxmlformats.org/drawingml/2006/main">
+              <a:graphicData uri="http://schemas.openxmlformats.org/drawingml/2006/picture">
+                <pic:pic xmlns:pic="http://schemas.openxmlformats.org/drawingml/2006/picture">
+                  <pic:nvPicPr>
+                    <pic:cNvPr id="1" name=""/>
+                    <pic:cNvPicPr/>
+                  </pic:nvPicPr>
+                  <pic:blipFill>
+                    <a:blip r:embed="rId30"/>
+                    <a:stretch>
+                      <a:fillRect/>
+                    </a:stretch>
+                  </pic:blipFill>
+                  <pic:spPr>
+                    <a:xfrm>
+                      <a:off x="0" y="0"/>
+                      <a:ext cx="3522425" cy="3713049"/>
+                    </a:xfrm>
+                    <a:prstGeom prst="rect">
+                      <a:avLst/>
+                    </a:prstGeom>
+                  </pic:spPr>
+                </pic:pic>
+              </a:graphicData>
+            </a:graphic>
+          </wp:inline>
+        </w:drawing>
+      </w:r>
+    </w:p>
+    <w:p>
+      <w:pPr>
         <w:jc w:val="both"/>
       </w:pPr>
     </w:p>
@@ -2349,6 +2857,7 @@
       </w:pPr>
       <w:bookmarkStart w:id="7" w:name="_Toc73301192"/>
       <w:r>
+        <w:lastRenderedPageBreak/>
         <w:t>Algoritmo Genético Multimodal</w:t>
       </w:r>
       <w:bookmarkEnd w:id="7"/>
@@ -2357,6 +2866,83 @@
       <w:pPr>
         <w:jc w:val="both"/>
       </w:pPr>
+      <w:r>
+        <w:t xml:space="preserve">Por último, para el algoritmo genético multimodal, al haber usado el método estacionario para el algoritmo genético básico, hemos optado por implementar el método secuencial de 5 nichos, en lugar de </w:t>
+      </w:r>
+      <w:proofErr w:type="spellStart"/>
+      <w:r>
+        <w:t>clearing</w:t>
+      </w:r>
+      <w:proofErr w:type="spellEnd"/>
+      <w:r>
+        <w:t>.</w:t>
+      </w:r>
+    </w:p>
+    <w:p>
+      <w:pPr>
+        <w:jc w:val="both"/>
+      </w:pPr>
+      <w:r>
+        <w:t>Vamos a probar a ejecutarlo</w:t>
+      </w:r>
+      <w:r>
+        <w:t xml:space="preserve"> en dos ocasiones, con distinta semilla.</w:t>
+      </w:r>
+    </w:p>
+    <w:p>
+      <w:pPr>
+        <w:jc w:val="center"/>
+      </w:pPr>
+      <w:r>
+        <w:drawing>
+          <wp:inline distT="0" distB="0" distL="0" distR="0" wp14:anchorId="2930AE09" wp14:editId="4B91552D">
+            <wp:extent cx="3019846" cy="4039164"/>
+            <wp:effectExtent l="0" t="0" r="0" b="0"/>
+            <wp:docPr id="31" name="Imagen 31"/>
+            <wp:cNvGraphicFramePr>
+              <a:graphicFrameLocks xmlns:a="http://schemas.openxmlformats.org/drawingml/2006/main" noChangeAspect="1"/>
+            </wp:cNvGraphicFramePr>
+            <a:graphic xmlns:a="http://schemas.openxmlformats.org/drawingml/2006/main">
+              <a:graphicData uri="http://schemas.openxmlformats.org/drawingml/2006/picture">
+                <pic:pic xmlns:pic="http://schemas.openxmlformats.org/drawingml/2006/picture">
+                  <pic:nvPicPr>
+                    <pic:cNvPr id="1" name=""/>
+                    <pic:cNvPicPr/>
+                  </pic:nvPicPr>
+                  <pic:blipFill>
+                    <a:blip r:embed="rId31"/>
+                    <a:stretch>
+                      <a:fillRect/>
+                    </a:stretch>
+                  </pic:blipFill>
+                  <pic:spPr>
+                    <a:xfrm>
+                      <a:off x="0" y="0"/>
+                      <a:ext cx="3019846" cy="4039164"/>
+                    </a:xfrm>
+                    <a:prstGeom prst="rect">
+                      <a:avLst/>
+                    </a:prstGeom>
+                  </pic:spPr>
+                </pic:pic>
+              </a:graphicData>
+            </a:graphic>
+          </wp:inline>
+        </w:drawing>
+      </w:r>
+    </w:p>
+    <w:p>
+      <w:pPr>
+        <w:jc w:val="both"/>
+      </w:pPr>
+      <w:r>
+        <w:t>Como vemos, nos muestra en cada una de las cinco llamadas secuenciales al algoritmo básico, el vector de soluciones (mostrando los individuos como su coste) que se le pasa para poder devaluar la función de fitness.</w:t>
+      </w:r>
+    </w:p>
+    <w:p>
+      <w:pPr>
+        <w:jc w:val="both"/>
+      </w:pPr>
     </w:p>
     <w:p>
       <w:pPr>
@@ -2370,7 +2956,7 @@
       <w:bookmarkEnd w:id="8"/>
     </w:p>
     <w:sectPr>
-      <w:footerReference w:type="default" r:id="rId25"/>
+      <w:footerReference w:type="default" r:id="rId32"/>
       <w:pgSz w:w="11906" w:h="16838"/>
       <w:pgMar w:top="720" w:right="720" w:bottom="720" w:left="720" w:header="708" w:footer="708" w:gutter="0"/>
       <w:pgNumType w:start="0"/>
@@ -3430,6 +4016,7 @@
     <w:rsidRoot w:val="00260B66"/>
     <w:rsid w:val="00260B66"/>
     <w:rsid w:val="00274181"/>
+    <w:rsid w:val="00477218"/>
     <w:rsid w:val="006760C5"/>
     <w:rsid w:val="00701FD4"/>
     <w:rsid w:val="009A6C16"/>

</xml_diff>

<commit_message>
Graficas Coste y Desv. Tipica
</commit_message>
<xml_diff>
--- a/Memoria.docx
+++ b/Memoria.docx
@@ -475,7 +475,7 @@
           <w:r>
             <w:fldChar w:fldCharType="separate"/>
           </w:r>
-          <w:hyperlink w:anchor="_Toc74097537" w:history="1">
+          <w:hyperlink w:anchor="_Toc74120810" w:history="1">
             <w:r>
               <w:rPr>
                 <w:rStyle w:val="Hipervnculo"/>
@@ -502,7 +502,7 @@
                 <w:noProof/>
                 <w:webHidden/>
               </w:rPr>
-              <w:instrText xml:space="preserve"> PAGEREF _Toc74097537 \h </w:instrText>
+              <w:instrText xml:space="preserve"> PAGEREF _Toc74120810 \h </w:instrText>
             </w:r>
             <w:r>
               <w:rPr>
@@ -545,7 +545,7 @@
               <w:lang w:eastAsia="es-ES"/>
             </w:rPr>
           </w:pPr>
-          <w:hyperlink w:anchor="_Toc74097538" w:history="1">
+          <w:hyperlink w:anchor="_Toc74120811" w:history="1">
             <w:r>
               <w:rPr>
                 <w:rStyle w:val="Hipervnculo"/>
@@ -572,7 +572,7 @@
                 <w:noProof/>
                 <w:webHidden/>
               </w:rPr>
-              <w:instrText xml:space="preserve"> PAGEREF _Toc74097538 \h </w:instrText>
+              <w:instrText xml:space="preserve"> PAGEREF _Toc74120811 \h </w:instrText>
             </w:r>
             <w:r>
               <w:rPr>
@@ -615,7 +615,7 @@
               <w:lang w:eastAsia="es-ES"/>
             </w:rPr>
           </w:pPr>
-          <w:hyperlink w:anchor="_Toc74097539" w:history="1">
+          <w:hyperlink w:anchor="_Toc74120812" w:history="1">
             <w:r>
               <w:rPr>
                 <w:rStyle w:val="Hipervnculo"/>
@@ -642,7 +642,7 @@
                 <w:noProof/>
                 <w:webHidden/>
               </w:rPr>
-              <w:instrText xml:space="preserve"> PAGEREF _Toc74097539 \h </w:instrText>
+              <w:instrText xml:space="preserve"> PAGEREF _Toc74120812 \h </w:instrText>
             </w:r>
             <w:r>
               <w:rPr>
@@ -685,7 +685,7 @@
               <w:lang w:eastAsia="es-ES"/>
             </w:rPr>
           </w:pPr>
-          <w:hyperlink w:anchor="_Toc74097540" w:history="1">
+          <w:hyperlink w:anchor="_Toc74120813" w:history="1">
             <w:r>
               <w:rPr>
                 <w:rStyle w:val="Hipervnculo"/>
@@ -712,7 +712,7 @@
                 <w:noProof/>
                 <w:webHidden/>
               </w:rPr>
-              <w:instrText xml:space="preserve"> PAGEREF _Toc74097540 \h </w:instrText>
+              <w:instrText xml:space="preserve"> PAGEREF _Toc74120813 \h </w:instrText>
             </w:r>
             <w:r>
               <w:rPr>
@@ -755,7 +755,7 @@
               <w:lang w:eastAsia="es-ES"/>
             </w:rPr>
           </w:pPr>
-          <w:hyperlink w:anchor="_Toc74097541" w:history="1">
+          <w:hyperlink w:anchor="_Toc74120814" w:history="1">
             <w:r>
               <w:rPr>
                 <w:rStyle w:val="Hipervnculo"/>
@@ -782,7 +782,7 @@
                 <w:noProof/>
                 <w:webHidden/>
               </w:rPr>
-              <w:instrText xml:space="preserve"> PAGEREF _Toc74097541 \h </w:instrText>
+              <w:instrText xml:space="preserve"> PAGEREF _Toc74120814 \h </w:instrText>
             </w:r>
             <w:r>
               <w:rPr>
@@ -825,7 +825,7 @@
               <w:lang w:eastAsia="es-ES"/>
             </w:rPr>
           </w:pPr>
-          <w:hyperlink w:anchor="_Toc74097542" w:history="1">
+          <w:hyperlink w:anchor="_Toc74120815" w:history="1">
             <w:r>
               <w:rPr>
                 <w:rStyle w:val="Hipervnculo"/>
@@ -852,7 +852,7 @@
                 <w:noProof/>
                 <w:webHidden/>
               </w:rPr>
-              <w:instrText xml:space="preserve"> PAGEREF _Toc74097542 \h </w:instrText>
+              <w:instrText xml:space="preserve"> PAGEREF _Toc74120815 \h </w:instrText>
             </w:r>
             <w:r>
               <w:rPr>
@@ -895,7 +895,7 @@
               <w:lang w:eastAsia="es-ES"/>
             </w:rPr>
           </w:pPr>
-          <w:hyperlink w:anchor="_Toc74097543" w:history="1">
+          <w:hyperlink w:anchor="_Toc74120816" w:history="1">
             <w:r>
               <w:rPr>
                 <w:rStyle w:val="Hipervnculo"/>
@@ -922,7 +922,7 @@
                 <w:noProof/>
                 <w:webHidden/>
               </w:rPr>
-              <w:instrText xml:space="preserve"> PAGEREF _Toc74097543 \h </w:instrText>
+              <w:instrText xml:space="preserve"> PAGEREF _Toc74120816 \h </w:instrText>
             </w:r>
             <w:r>
               <w:rPr>
@@ -965,7 +965,7 @@
               <w:lang w:eastAsia="es-ES"/>
             </w:rPr>
           </w:pPr>
-          <w:hyperlink w:anchor="_Toc74097544" w:history="1">
+          <w:hyperlink w:anchor="_Toc74120817" w:history="1">
             <w:r>
               <w:rPr>
                 <w:rStyle w:val="Hipervnculo"/>
@@ -992,7 +992,7 @@
                 <w:noProof/>
                 <w:webHidden/>
               </w:rPr>
-              <w:instrText xml:space="preserve"> PAGEREF _Toc74097544 \h </w:instrText>
+              <w:instrText xml:space="preserve"> PAGEREF _Toc74120817 \h </w:instrText>
             </w:r>
             <w:r>
               <w:rPr>
@@ -1035,7 +1035,7 @@
               <w:lang w:eastAsia="es-ES"/>
             </w:rPr>
           </w:pPr>
-          <w:hyperlink w:anchor="_Toc74097545" w:history="1">
+          <w:hyperlink w:anchor="_Toc74120818" w:history="1">
             <w:r>
               <w:rPr>
                 <w:rStyle w:val="Hipervnculo"/>
@@ -1062,7 +1062,7 @@
                 <w:noProof/>
                 <w:webHidden/>
               </w:rPr>
-              <w:instrText xml:space="preserve"> PAGEREF _Toc74097545 \h </w:instrText>
+              <w:instrText xml:space="preserve"> PAGEREF _Toc74120818 \h </w:instrText>
             </w:r>
             <w:r>
               <w:rPr>
@@ -1105,7 +1105,7 @@
               <w:lang w:eastAsia="es-ES"/>
             </w:rPr>
           </w:pPr>
-          <w:hyperlink w:anchor="_Toc74097546" w:history="1">
+          <w:hyperlink w:anchor="_Toc74120819" w:history="1">
             <w:r>
               <w:rPr>
                 <w:rStyle w:val="Hipervnculo"/>
@@ -1132,7 +1132,7 @@
                 <w:noProof/>
                 <w:webHidden/>
               </w:rPr>
-              <w:instrText xml:space="preserve"> PAGEREF _Toc74097546 \h </w:instrText>
+              <w:instrText xml:space="preserve"> PAGEREF _Toc74120819 \h </w:instrText>
             </w:r>
             <w:r>
               <w:rPr>
@@ -1175,7 +1175,7 @@
               <w:lang w:eastAsia="es-ES"/>
             </w:rPr>
           </w:pPr>
-          <w:hyperlink w:anchor="_Toc74097547" w:history="1">
+          <w:hyperlink w:anchor="_Toc74120820" w:history="1">
             <w:r>
               <w:rPr>
                 <w:rStyle w:val="Hipervnculo"/>
@@ -1202,7 +1202,7 @@
                 <w:noProof/>
                 <w:webHidden/>
               </w:rPr>
-              <w:instrText xml:space="preserve"> PAGEREF _Toc74097547 \h </w:instrText>
+              <w:instrText xml:space="preserve"> PAGEREF _Toc74120820 \h </w:instrText>
             </w:r>
             <w:r>
               <w:rPr>
@@ -1245,7 +1245,7 @@
               <w:lang w:eastAsia="es-ES"/>
             </w:rPr>
           </w:pPr>
-          <w:hyperlink w:anchor="_Toc74097548" w:history="1">
+          <w:hyperlink w:anchor="_Toc74120821" w:history="1">
             <w:r>
               <w:rPr>
                 <w:rStyle w:val="Hipervnculo"/>
@@ -1272,7 +1272,7 @@
                 <w:noProof/>
                 <w:webHidden/>
               </w:rPr>
-              <w:instrText xml:space="preserve"> PAGEREF _Toc74097548 \h </w:instrText>
+              <w:instrText xml:space="preserve"> PAGEREF _Toc74120821 \h </w:instrText>
             </w:r>
             <w:r>
               <w:rPr>
@@ -1315,7 +1315,7 @@
               <w:lang w:eastAsia="es-ES"/>
             </w:rPr>
           </w:pPr>
-          <w:hyperlink w:anchor="_Toc74097549" w:history="1">
+          <w:hyperlink w:anchor="_Toc74120822" w:history="1">
             <w:r>
               <w:rPr>
                 <w:rStyle w:val="Hipervnculo"/>
@@ -1342,7 +1342,7 @@
                 <w:noProof/>
                 <w:webHidden/>
               </w:rPr>
-              <w:instrText xml:space="preserve"> PAGEREF _Toc74097549 \h </w:instrText>
+              <w:instrText xml:space="preserve"> PAGEREF _Toc74120822 \h </w:instrText>
             </w:r>
             <w:r>
               <w:rPr>
@@ -1385,7 +1385,7 @@
               <w:lang w:eastAsia="es-ES"/>
             </w:rPr>
           </w:pPr>
-          <w:hyperlink w:anchor="_Toc74097550" w:history="1">
+          <w:hyperlink w:anchor="_Toc74120823" w:history="1">
             <w:r>
               <w:rPr>
                 <w:rStyle w:val="Hipervnculo"/>
@@ -1412,7 +1412,7 @@
                 <w:noProof/>
                 <w:webHidden/>
               </w:rPr>
-              <w:instrText xml:space="preserve"> PAGEREF _Toc74097550 \h </w:instrText>
+              <w:instrText xml:space="preserve"> PAGEREF _Toc74120823 \h </w:instrText>
             </w:r>
             <w:r>
               <w:rPr>
@@ -1455,7 +1455,7 @@
               <w:lang w:eastAsia="es-ES"/>
             </w:rPr>
           </w:pPr>
-          <w:hyperlink w:anchor="_Toc74097551" w:history="1">
+          <w:hyperlink w:anchor="_Toc74120824" w:history="1">
             <w:r>
               <w:rPr>
                 <w:rStyle w:val="Hipervnculo"/>
@@ -1482,7 +1482,7 @@
                 <w:noProof/>
                 <w:webHidden/>
               </w:rPr>
-              <w:instrText xml:space="preserve"> PAGEREF _Toc74097551 \h </w:instrText>
+              <w:instrText xml:space="preserve"> PAGEREF _Toc74120824 \h </w:instrText>
             </w:r>
             <w:r>
               <w:rPr>
@@ -1674,7 +1674,7 @@
       <w:pPr>
         <w:pStyle w:val="Ttulo1"/>
       </w:pPr>
-      <w:bookmarkStart w:id="0" w:name="_Toc74097537"/>
+      <w:bookmarkStart w:id="0" w:name="_Toc74120810"/>
       <w:r>
         <w:lastRenderedPageBreak/>
         <w:t>Objetivo</w:t>
@@ -1751,7 +1751,7 @@
         <w:pStyle w:val="Ttulo1"/>
         <w:jc w:val="both"/>
       </w:pPr>
-      <w:bookmarkStart w:id="1" w:name="_Toc74097538"/>
+      <w:bookmarkStart w:id="1" w:name="_Toc74120811"/>
       <w:r>
         <w:t>Algoritmo Genético Básico</w:t>
       </w:r>
@@ -1762,7 +1762,7 @@
         <w:pStyle w:val="Ttulo2"/>
         <w:jc w:val="both"/>
       </w:pPr>
-      <w:bookmarkStart w:id="2" w:name="_Toc74097539"/>
+      <w:bookmarkStart w:id="2" w:name="_Toc74120812"/>
       <w:r>
         <w:t>Estudio de parámetros</w:t>
       </w:r>
@@ -1773,7 +1773,7 @@
         <w:pStyle w:val="Ttulo3"/>
         <w:jc w:val="both"/>
       </w:pPr>
-      <w:bookmarkStart w:id="3" w:name="_Toc74097540"/>
+      <w:bookmarkStart w:id="3" w:name="_Toc74120813"/>
       <w:r>
         <w:t>Tamaño del operador de mutación</w:t>
       </w:r>
@@ -2140,7 +2140,7 @@
         <w:pStyle w:val="Ttulo3"/>
         <w:jc w:val="both"/>
       </w:pPr>
-      <w:bookmarkStart w:id="4" w:name="_Toc74097541"/>
+      <w:bookmarkStart w:id="4" w:name="_Toc74120814"/>
       <w:r>
         <w:t>Tamaño de la población</w:t>
       </w:r>
@@ -2301,7 +2301,7 @@
         <w:pStyle w:val="Ttulo3"/>
         <w:jc w:val="both"/>
       </w:pPr>
-      <w:bookmarkStart w:id="5" w:name="_Toc74097542"/>
+      <w:bookmarkStart w:id="5" w:name="_Toc74120815"/>
       <w:r>
         <w:t>Tamaño del torneo de selección</w:t>
       </w:r>
@@ -2688,7 +2688,7 @@
         <w:pStyle w:val="Ttulo2"/>
         <w:jc w:val="both"/>
       </w:pPr>
-      <w:bookmarkStart w:id="6" w:name="_Toc74097543"/>
+      <w:bookmarkStart w:id="6" w:name="_Toc74120816"/>
       <w:r>
         <w:t>Resultados</w:t>
       </w:r>
@@ -5190,7 +5190,7 @@
         <w:pStyle w:val="Ttulo1"/>
         <w:jc w:val="both"/>
       </w:pPr>
-      <w:bookmarkStart w:id="7" w:name="_Toc74097544"/>
+      <w:bookmarkStart w:id="7" w:name="_Toc74120817"/>
       <w:r>
         <w:t>Algoritmo Genético CHC</w:t>
       </w:r>
@@ -5201,7 +5201,7 @@
         <w:pStyle w:val="Ttulo3"/>
         <w:jc w:val="both"/>
       </w:pPr>
-      <w:bookmarkStart w:id="8" w:name="_Toc74097545"/>
+      <w:bookmarkStart w:id="8" w:name="_Toc74120818"/>
       <w:r>
         <w:t>Tamaño de la población</w:t>
       </w:r>
@@ -5220,7 +5220,7 @@
         <w:pStyle w:val="Ttulo3"/>
         <w:jc w:val="both"/>
       </w:pPr>
-      <w:bookmarkStart w:id="9" w:name="_Toc74097546"/>
+      <w:bookmarkStart w:id="9" w:name="_Toc74120819"/>
       <w:r>
         <w:lastRenderedPageBreak/>
         <w:t>Tamaño del operador de mutación diverge</w:t>
@@ -5497,7 +5497,7 @@
       <w:pPr>
         <w:pStyle w:val="Ttulo3"/>
       </w:pPr>
-      <w:bookmarkStart w:id="10" w:name="_Toc74097547"/>
+      <w:bookmarkStart w:id="10" w:name="_Toc74120820"/>
       <w:r>
         <w:lastRenderedPageBreak/>
         <w:t>Número de reinicializaciones</w:t>
@@ -5515,10 +5515,7 @@
         <w:t xml:space="preserve"> 10 reinicializaciones. No obstante, los algoritmos genéticos funcionan mejor si procesan durante más tiempo. Es por eso por lo que vamos a subir las </w:t>
       </w:r>
       <w:r>
-        <w:t>reinicializaciones</w:t>
-      </w:r>
-      <w:r>
-        <w:t xml:space="preserve"> </w:t>
+        <w:t xml:space="preserve">reinicializaciones </w:t>
       </w:r>
       <w:r>
         <w:t>a 100.</w:t>
@@ -5646,7 +5643,7 @@
       <w:pPr>
         <w:pStyle w:val="Ttulo2"/>
       </w:pPr>
-      <w:bookmarkStart w:id="11" w:name="_Toc74097548"/>
+      <w:bookmarkStart w:id="11" w:name="_Toc74120821"/>
       <w:r>
         <w:lastRenderedPageBreak/>
         <w:t>Resultados</w:t>
@@ -10989,7 +10986,7 @@
         <w:pStyle w:val="Ttulo1"/>
         <w:jc w:val="both"/>
       </w:pPr>
-      <w:bookmarkStart w:id="12" w:name="_Toc74097549"/>
+      <w:bookmarkStart w:id="12" w:name="_Toc74120822"/>
       <w:r>
         <w:t>Algoritmo Genético Multimodal</w:t>
       </w:r>
@@ -11073,7 +11070,7 @@
       <w:pPr>
         <w:pStyle w:val="Ttulo2"/>
       </w:pPr>
-      <w:bookmarkStart w:id="13" w:name="_Toc74097550"/>
+      <w:bookmarkStart w:id="13" w:name="_Toc74120823"/>
       <w:r>
         <w:t>Resultados</w:t>
       </w:r>
@@ -12635,7 +12632,7 @@
         <w:pStyle w:val="Ttulo1"/>
         <w:jc w:val="both"/>
       </w:pPr>
-      <w:bookmarkStart w:id="14" w:name="_Toc74097551"/>
+      <w:bookmarkStart w:id="14" w:name="_Toc74120824"/>
       <w:r>
         <w:t>Comparativa global</w:t>
       </w:r>
@@ -12948,7 +12945,7 @@
         </w:tc>
         <w:tc>
           <w:tcPr>
-            <w:tcW w:w="826" w:type="dxa"/>
+            <w:tcW w:w="827" w:type="dxa"/>
             <w:tcBorders>
               <w:top w:val="single" w:sz="12" w:space="0" w:color="auto"/>
               <w:left w:val="single" w:sz="8" w:space="0" w:color="auto"/>
@@ -13056,7 +13053,7 @@
         </w:tc>
         <w:tc>
           <w:tcPr>
-            <w:tcW w:w="930" w:type="dxa"/>
+            <w:tcW w:w="931" w:type="dxa"/>
             <w:tcBorders>
               <w:top w:val="single" w:sz="12" w:space="0" w:color="auto"/>
               <w:left w:val="single" w:sz="8" w:space="0" w:color="auto"/>
@@ -13164,7 +13161,7 @@
         </w:tc>
         <w:tc>
           <w:tcPr>
-            <w:tcW w:w="826" w:type="dxa"/>
+            <w:tcW w:w="827" w:type="dxa"/>
             <w:tcBorders>
               <w:top w:val="single" w:sz="12" w:space="0" w:color="auto"/>
               <w:left w:val="single" w:sz="8" w:space="0" w:color="auto"/>
@@ -13311,7 +13308,7 @@
         </w:tc>
         <w:tc>
           <w:tcPr>
-            <w:tcW w:w="826" w:type="dxa"/>
+            <w:tcW w:w="827" w:type="dxa"/>
             <w:tcBorders>
               <w:top w:val="single" w:sz="8" w:space="0" w:color="auto"/>
               <w:left w:val="single" w:sz="8" w:space="0" w:color="auto"/>
@@ -13413,7 +13410,7 @@
         </w:tc>
         <w:tc>
           <w:tcPr>
-            <w:tcW w:w="930" w:type="dxa"/>
+            <w:tcW w:w="931" w:type="dxa"/>
             <w:tcBorders>
               <w:top w:val="single" w:sz="8" w:space="0" w:color="auto"/>
               <w:left w:val="single" w:sz="8" w:space="0" w:color="auto"/>
@@ -13515,7 +13512,7 @@
         </w:tc>
         <w:tc>
           <w:tcPr>
-            <w:tcW w:w="826" w:type="dxa"/>
+            <w:tcW w:w="827" w:type="dxa"/>
             <w:tcBorders>
               <w:top w:val="single" w:sz="8" w:space="0" w:color="auto"/>
               <w:left w:val="single" w:sz="8" w:space="0" w:color="auto"/>
@@ -13660,7 +13657,7 @@
         </w:tc>
         <w:tc>
           <w:tcPr>
-            <w:tcW w:w="826" w:type="dxa"/>
+            <w:tcW w:w="827" w:type="dxa"/>
             <w:tcBorders>
               <w:top w:val="single" w:sz="8" w:space="0" w:color="auto"/>
               <w:left w:val="single" w:sz="8" w:space="0" w:color="auto"/>
@@ -13762,7 +13759,7 @@
         </w:tc>
         <w:tc>
           <w:tcPr>
-            <w:tcW w:w="930" w:type="dxa"/>
+            <w:tcW w:w="931" w:type="dxa"/>
             <w:tcBorders>
               <w:top w:val="single" w:sz="8" w:space="0" w:color="auto"/>
               <w:left w:val="nil"/>
@@ -13864,7 +13861,7 @@
         </w:tc>
         <w:tc>
           <w:tcPr>
-            <w:tcW w:w="826" w:type="dxa"/>
+            <w:tcW w:w="827" w:type="dxa"/>
             <w:tcBorders>
               <w:top w:val="single" w:sz="8" w:space="0" w:color="auto"/>
               <w:left w:val="nil"/>
@@ -14009,7 +14006,7 @@
         </w:tc>
         <w:tc>
           <w:tcPr>
-            <w:tcW w:w="826" w:type="dxa"/>
+            <w:tcW w:w="827" w:type="dxa"/>
             <w:tcBorders>
               <w:top w:val="single" w:sz="8" w:space="0" w:color="auto"/>
               <w:left w:val="single" w:sz="8" w:space="0" w:color="auto"/>
@@ -14111,7 +14108,7 @@
         </w:tc>
         <w:tc>
           <w:tcPr>
-            <w:tcW w:w="930" w:type="dxa"/>
+            <w:tcW w:w="931" w:type="dxa"/>
             <w:tcBorders>
               <w:top w:val="single" w:sz="8" w:space="0" w:color="auto"/>
               <w:left w:val="single" w:sz="8" w:space="0" w:color="auto"/>
@@ -14213,7 +14210,7 @@
         </w:tc>
         <w:tc>
           <w:tcPr>
-            <w:tcW w:w="826" w:type="dxa"/>
+            <w:tcW w:w="827" w:type="dxa"/>
             <w:tcBorders>
               <w:top w:val="single" w:sz="8" w:space="0" w:color="auto"/>
               <w:left w:val="single" w:sz="8" w:space="0" w:color="auto"/>
@@ -14358,7 +14355,7 @@
         </w:tc>
         <w:tc>
           <w:tcPr>
-            <w:tcW w:w="826" w:type="dxa"/>
+            <w:tcW w:w="827" w:type="dxa"/>
             <w:tcBorders>
               <w:top w:val="single" w:sz="8" w:space="0" w:color="auto"/>
               <w:left w:val="single" w:sz="8" w:space="0" w:color="auto"/>
@@ -14460,7 +14457,7 @@
         </w:tc>
         <w:tc>
           <w:tcPr>
-            <w:tcW w:w="930" w:type="dxa"/>
+            <w:tcW w:w="931" w:type="dxa"/>
             <w:tcBorders>
               <w:top w:val="single" w:sz="8" w:space="0" w:color="auto"/>
               <w:left w:val="single" w:sz="8" w:space="0" w:color="auto"/>
@@ -14562,7 +14559,7 @@
         </w:tc>
         <w:tc>
           <w:tcPr>
-            <w:tcW w:w="826" w:type="dxa"/>
+            <w:tcW w:w="827" w:type="dxa"/>
             <w:tcBorders>
               <w:top w:val="single" w:sz="8" w:space="0" w:color="auto"/>
               <w:left w:val="single" w:sz="8" w:space="0" w:color="auto"/>
@@ -14707,7 +14704,7 @@
         </w:tc>
         <w:tc>
           <w:tcPr>
-            <w:tcW w:w="826" w:type="dxa"/>
+            <w:tcW w:w="827" w:type="dxa"/>
             <w:tcBorders>
               <w:top w:val="single" w:sz="8" w:space="0" w:color="auto"/>
               <w:left w:val="single" w:sz="8" w:space="0" w:color="auto"/>
@@ -14809,7 +14806,7 @@
         </w:tc>
         <w:tc>
           <w:tcPr>
-            <w:tcW w:w="930" w:type="dxa"/>
+            <w:tcW w:w="931" w:type="dxa"/>
             <w:tcBorders>
               <w:top w:val="single" w:sz="8" w:space="0" w:color="auto"/>
               <w:left w:val="single" w:sz="8" w:space="0" w:color="auto"/>
@@ -14911,7 +14908,7 @@
         </w:tc>
         <w:tc>
           <w:tcPr>
-            <w:tcW w:w="826" w:type="dxa"/>
+            <w:tcW w:w="827" w:type="dxa"/>
             <w:tcBorders>
               <w:top w:val="single" w:sz="8" w:space="0" w:color="auto"/>
               <w:left w:val="single" w:sz="8" w:space="0" w:color="auto"/>
@@ -15056,7 +15053,7 @@
         </w:tc>
         <w:tc>
           <w:tcPr>
-            <w:tcW w:w="826" w:type="dxa"/>
+            <w:tcW w:w="827" w:type="dxa"/>
             <w:tcBorders>
               <w:top w:val="single" w:sz="8" w:space="0" w:color="auto"/>
               <w:left w:val="single" w:sz="8" w:space="0" w:color="auto"/>
@@ -15158,7 +15155,7 @@
         </w:tc>
         <w:tc>
           <w:tcPr>
-            <w:tcW w:w="930" w:type="dxa"/>
+            <w:tcW w:w="931" w:type="dxa"/>
             <w:tcBorders>
               <w:top w:val="single" w:sz="8" w:space="0" w:color="auto"/>
               <w:left w:val="single" w:sz="8" w:space="0" w:color="auto"/>
@@ -15260,7 +15257,7 @@
         </w:tc>
         <w:tc>
           <w:tcPr>
-            <w:tcW w:w="826" w:type="dxa"/>
+            <w:tcW w:w="827" w:type="dxa"/>
             <w:tcBorders>
               <w:top w:val="single" w:sz="8" w:space="0" w:color="auto"/>
               <w:left w:val="single" w:sz="8" w:space="0" w:color="auto"/>
@@ -15300,10 +15297,7 @@
         <w:jc w:val="both"/>
       </w:pPr>
       <w:r>
-        <w:t>Como podemos ver, el que mejor resultados da es el algoritmo genético CHC</w:t>
-      </w:r>
-      <w:r>
-        <w:t>, el cual llega a superar incluso al Greedy si se le siembra una solución Greedy a la población inicial.</w:t>
+        <w:t>Como podemos ver, el que mejor resultados da es el algoritmo genético CHC, el cual llega a superar incluso al Greedy si se le siembra una solución Greedy a la población inicial.</w:t>
       </w:r>
     </w:p>
     <w:p>
@@ -15311,22 +15305,7 @@
         <w:jc w:val="both"/>
       </w:pPr>
       <w:r>
-        <w:t>El multimodal acaba siendo equivalente al genético básico al haber sido implementad</w:t>
-      </w:r>
-      <w:r>
-        <w:t>o el algoritmo secuencial. Obtiene 5 soluciones</w:t>
-      </w:r>
-      <w:r>
-        <w:t xml:space="preserve"> diferentes entre sí (de distintos nichos)</w:t>
-      </w:r>
-      <w:r>
-        <w:t>, mediante la llamada secuencial al genético básico.</w:t>
-      </w:r>
-      <w:r>
-        <w:t xml:space="preserve"> Como puede elegir la mejor entre las 5 soluciones, muestra mejores resultados que una sola </w:t>
-      </w:r>
-      <w:r>
-        <w:t>solución del genético básico.</w:t>
+        <w:t>El multimodal acaba siendo equivalente al genético básico al haber sido implementado el algoritmo secuencial. Obtiene 5 soluciones diferentes entre sí (de distintos nichos), mediante la llamada secuencial al genético básico. Como puede elegir la mejor entre las 5 soluciones, muestra mejores resultados que una sola solución del genético básico.</w:t>
       </w:r>
     </w:p>
     <w:p>
@@ -15334,14 +15313,67 @@
         <w:jc w:val="both"/>
       </w:pPr>
       <w:r>
-        <w:t xml:space="preserve">Por último, en cuanto a robustez, también destaca el CHC, ya que es el que presenta menor </w:t>
+        <w:t>Por último, en cuanto a robustez, también destaca el CHC, ya que es el que presenta menor desviación típica en el coste tras sus múltiples ejecuciones, reflejando que es capaz de dar buenos resultados de forma consistente.</w:t>
       </w:r>
+    </w:p>
+    <w:p>
+      <w:pPr>
+        <w:jc w:val="center"/>
+      </w:pPr>
       <w:r>
-        <w:t>desviación típica en el coste tras sus múltiples ejecuciones, reflejando que es capaz de dar buenos resultados de forma consistente.</w:t>
+        <w:rPr>
+          <w:noProof/>
+        </w:rPr>
+        <w:lastRenderedPageBreak/>
+        <w:drawing>
+          <wp:inline distT="0" distB="0" distL="0" distR="0" wp14:anchorId="0111C12B" wp14:editId="1C5E4B9D">
+            <wp:extent cx="6692748" cy="4838700"/>
+            <wp:effectExtent l="0" t="0" r="13335" b="0"/>
+            <wp:docPr id="5" name="Gráfico 5">
+              <a:extLst xmlns:a="http://schemas.openxmlformats.org/drawingml/2006/main">
+                <a:ext uri="{FF2B5EF4-FFF2-40B4-BE49-F238E27FC236}">
+                  <a16:creationId xmlns:a16="http://schemas.microsoft.com/office/drawing/2014/main" id="{04D5A655-8813-4E64-B4A2-84FE31C34480}"/>
+                </a:ext>
+              </a:extLst>
+            </wp:docPr>
+            <wp:cNvGraphicFramePr/>
+            <a:graphic xmlns:a="http://schemas.openxmlformats.org/drawingml/2006/main">
+              <a:graphicData uri="http://schemas.openxmlformats.org/drawingml/2006/chart">
+                <c:chart xmlns:c="http://schemas.openxmlformats.org/drawingml/2006/chart" xmlns:r="http://schemas.openxmlformats.org/officeDocument/2006/relationships" r:id="rId32"/>
+              </a:graphicData>
+            </a:graphic>
+          </wp:inline>
+        </w:drawing>
+      </w:r>
+    </w:p>
+    <w:p>
+      <w:r>
+        <w:rPr>
+          <w:noProof/>
+        </w:rPr>
+        <w:drawing>
+          <wp:inline distT="0" distB="0" distL="0" distR="0" wp14:anchorId="48A11186" wp14:editId="079B21A3">
+            <wp:extent cx="6671462" cy="4403725"/>
+            <wp:effectExtent l="0" t="0" r="15240" b="15875"/>
+            <wp:docPr id="9" name="Gráfico 9">
+              <a:extLst xmlns:a="http://schemas.openxmlformats.org/drawingml/2006/main">
+                <a:ext uri="{FF2B5EF4-FFF2-40B4-BE49-F238E27FC236}">
+                  <a16:creationId xmlns:a16="http://schemas.microsoft.com/office/drawing/2014/main" id="{871EC74C-1101-4000-A995-1C2E5678CD4B}"/>
+                </a:ext>
+              </a:extLst>
+            </wp:docPr>
+            <wp:cNvGraphicFramePr/>
+            <a:graphic xmlns:a="http://schemas.openxmlformats.org/drawingml/2006/main">
+              <a:graphicData uri="http://schemas.openxmlformats.org/drawingml/2006/chart">
+                <c:chart xmlns:c="http://schemas.openxmlformats.org/drawingml/2006/chart" xmlns:r="http://schemas.openxmlformats.org/officeDocument/2006/relationships" r:id="rId33"/>
+              </a:graphicData>
+            </a:graphic>
+          </wp:inline>
+        </w:drawing>
       </w:r>
     </w:p>
     <w:sectPr>
-      <w:footerReference w:type="default" r:id="rId32"/>
+      <w:footerReference w:type="default" r:id="rId34"/>
       <w:pgSz w:w="11906" w:h="16838"/>
       <w:pgMar w:top="720" w:right="720" w:bottom="720" w:left="720" w:header="708" w:footer="708" w:gutter="0"/>
       <w:pgNumType w:start="0"/>
@@ -16213,6 +16245,2643 @@
     </w:rPr>
   </w:style>
 </w:styles>
+</file>
+
+<file path=word/charts/chart1.xml><?xml version="1.0" encoding="utf-8"?>
+<c:chartSpace xmlns:c="http://schemas.openxmlformats.org/drawingml/2006/chart" xmlns:a="http://schemas.openxmlformats.org/drawingml/2006/main" xmlns:r="http://schemas.openxmlformats.org/officeDocument/2006/relationships" xmlns:c16r2="http://schemas.microsoft.com/office/drawing/2015/06/chart">
+  <c:date1904 val="0"/>
+  <c:lang val="es-ES"/>
+  <c:roundedCorners val="0"/>
+  <mc:AlternateContent xmlns:mc="http://schemas.openxmlformats.org/markup-compatibility/2006">
+    <mc:Choice xmlns:c14="http://schemas.microsoft.com/office/drawing/2007/8/2/chart" Requires="c14">
+      <c14:style val="102"/>
+    </mc:Choice>
+    <mc:Fallback>
+      <c:style val="2"/>
+    </mc:Fallback>
+  </mc:AlternateContent>
+  <c:chart>
+    <c:title>
+      <c:tx>
+        <c:rich>
+          <a:bodyPr rot="0" spcFirstLastPara="1" vertOverflow="ellipsis" vert="horz" wrap="square" anchor="ctr" anchorCtr="1"/>
+          <a:lstStyle/>
+          <a:p>
+            <a:pPr>
+              <a:defRPr sz="1600" b="1" i="0" u="none" strike="noStrike" kern="1200" cap="all" spc="120" normalizeH="0" baseline="0">
+                <a:solidFill>
+                  <a:schemeClr val="tx1">
+                    <a:lumMod val="65000"/>
+                    <a:lumOff val="35000"/>
+                  </a:schemeClr>
+                </a:solidFill>
+                <a:latin typeface="+mn-lt"/>
+                <a:ea typeface="+mn-ea"/>
+                <a:cs typeface="+mn-cs"/>
+              </a:defRPr>
+            </a:pPr>
+            <a:r>
+              <a:rPr lang="es-ES"/>
+              <a:t>Comparativa Coste Medio por algoritmo</a:t>
+            </a:r>
+          </a:p>
+        </c:rich>
+      </c:tx>
+      <c:overlay val="0"/>
+      <c:spPr>
+        <a:noFill/>
+        <a:ln>
+          <a:noFill/>
+        </a:ln>
+        <a:effectLst/>
+      </c:spPr>
+      <c:txPr>
+        <a:bodyPr rot="0" spcFirstLastPara="1" vertOverflow="ellipsis" vert="horz" wrap="square" anchor="ctr" anchorCtr="1"/>
+        <a:lstStyle/>
+        <a:p>
+          <a:pPr>
+            <a:defRPr sz="1600" b="1" i="0" u="none" strike="noStrike" kern="1200" cap="all" spc="120" normalizeH="0" baseline="0">
+              <a:solidFill>
+                <a:schemeClr val="tx1">
+                  <a:lumMod val="65000"/>
+                  <a:lumOff val="35000"/>
+                </a:schemeClr>
+              </a:solidFill>
+              <a:latin typeface="+mn-lt"/>
+              <a:ea typeface="+mn-ea"/>
+              <a:cs typeface="+mn-cs"/>
+            </a:defRPr>
+          </a:pPr>
+          <a:endParaRPr lang="es-ES"/>
+        </a:p>
+      </c:txPr>
+    </c:title>
+    <c:autoTitleDeleted val="0"/>
+    <c:plotArea>
+      <c:layout/>
+      <c:barChart>
+        <c:barDir val="col"/>
+        <c:grouping val="clustered"/>
+        <c:varyColors val="0"/>
+        <c:ser>
+          <c:idx val="0"/>
+          <c:order val="0"/>
+          <c:tx>
+            <c:strRef>
+              <c:f>Greedy!$A$1</c:f>
+              <c:strCache>
+                <c:ptCount val="1"/>
+                <c:pt idx="0">
+                  <c:v>Algoritmo Greedy</c:v>
+                </c:pt>
+              </c:strCache>
+            </c:strRef>
+          </c:tx>
+          <c:spPr>
+            <a:solidFill>
+              <a:schemeClr val="accent1"/>
+            </a:solidFill>
+            <a:ln>
+              <a:noFill/>
+            </a:ln>
+            <a:effectLst/>
+          </c:spPr>
+          <c:invertIfNegative val="0"/>
+          <c:cat>
+            <c:strRef>
+              <c:f>Comparativa!$B$2:$D$2</c:f>
+              <c:strCache>
+                <c:ptCount val="3"/>
+                <c:pt idx="0">
+                  <c:v>st70</c:v>
+                </c:pt>
+                <c:pt idx="1">
+                  <c:v>ch130</c:v>
+                </c:pt>
+                <c:pt idx="2">
+                  <c:v>a280</c:v>
+                </c:pt>
+              </c:strCache>
+            </c:strRef>
+          </c:cat>
+          <c:val>
+            <c:numRef>
+              <c:f>(Greedy!$B$4,Greedy!$D$4,Greedy!$F$4)</c:f>
+              <c:numCache>
+                <c:formatCode>#,##0.00</c:formatCode>
+                <c:ptCount val="3"/>
+                <c:pt idx="0">
+                  <c:v>830</c:v>
+                </c:pt>
+                <c:pt idx="1">
+                  <c:v>7579</c:v>
+                </c:pt>
+                <c:pt idx="2">
+                  <c:v>3157</c:v>
+                </c:pt>
+              </c:numCache>
+            </c:numRef>
+          </c:val>
+          <c:extLst>
+            <c:ext xmlns:c16="http://schemas.microsoft.com/office/drawing/2014/chart" uri="{C3380CC4-5D6E-409C-BE32-E72D297353CC}">
+              <c16:uniqueId val="{00000000-F5DB-4914-AA50-57475FA4130E}"/>
+            </c:ext>
+          </c:extLst>
+        </c:ser>
+        <c:ser>
+          <c:idx val="1"/>
+          <c:order val="1"/>
+          <c:tx>
+            <c:strRef>
+              <c:f>'BA Mejor'!$A$1:$M$1</c:f>
+              <c:strCache>
+                <c:ptCount val="13"/>
+                <c:pt idx="0">
+                  <c:v>Búsqueda local mejor vecino</c:v>
+                </c:pt>
+              </c:strCache>
+            </c:strRef>
+          </c:tx>
+          <c:spPr>
+            <a:solidFill>
+              <a:schemeClr val="accent2"/>
+            </a:solidFill>
+            <a:ln>
+              <a:noFill/>
+            </a:ln>
+            <a:effectLst/>
+          </c:spPr>
+          <c:invertIfNegative val="0"/>
+          <c:dPt>
+            <c:idx val="0"/>
+            <c:invertIfNegative val="0"/>
+            <c:bubble3D val="0"/>
+            <c:extLst>
+              <c:ext xmlns:c16="http://schemas.microsoft.com/office/drawing/2014/chart" uri="{C3380CC4-5D6E-409C-BE32-E72D297353CC}">
+                <c16:uniqueId val="{00000001-F5DB-4914-AA50-57475FA4130E}"/>
+              </c:ext>
+            </c:extLst>
+          </c:dPt>
+          <c:cat>
+            <c:strRef>
+              <c:f>Comparativa!$B$2:$D$2</c:f>
+              <c:strCache>
+                <c:ptCount val="3"/>
+                <c:pt idx="0">
+                  <c:v>st70</c:v>
+                </c:pt>
+                <c:pt idx="1">
+                  <c:v>ch130</c:v>
+                </c:pt>
+                <c:pt idx="2">
+                  <c:v>a280</c:v>
+                </c:pt>
+              </c:strCache>
+            </c:strRef>
+          </c:cat>
+          <c:val>
+            <c:numRef>
+              <c:f>('BA Mejor'!$B$15,'BA Mejor'!$D$15,'BA Mejor'!$F$15)</c:f>
+              <c:numCache>
+                <c:formatCode>#,##0.00</c:formatCode>
+                <c:ptCount val="3"/>
+                <c:pt idx="0">
+                  <c:v>1181.5</c:v>
+                </c:pt>
+                <c:pt idx="1">
+                  <c:v>23473.4</c:v>
+                </c:pt>
+                <c:pt idx="2">
+                  <c:v>26418.5</c:v>
+                </c:pt>
+              </c:numCache>
+            </c:numRef>
+          </c:val>
+          <c:extLst>
+            <c:ext xmlns:c16="http://schemas.microsoft.com/office/drawing/2014/chart" uri="{C3380CC4-5D6E-409C-BE32-E72D297353CC}">
+              <c16:uniqueId val="{00000002-F5DB-4914-AA50-57475FA4130E}"/>
+            </c:ext>
+          </c:extLst>
+        </c:ser>
+        <c:ser>
+          <c:idx val="6"/>
+          <c:order val="2"/>
+          <c:tx>
+            <c:strRef>
+              <c:f>AGB!$A$1</c:f>
+              <c:strCache>
+                <c:ptCount val="1"/>
+                <c:pt idx="0">
+                  <c:v>Algoritmo Genético Básico</c:v>
+                </c:pt>
+              </c:strCache>
+            </c:strRef>
+          </c:tx>
+          <c:spPr>
+            <a:solidFill>
+              <a:schemeClr val="accent1">
+                <a:lumMod val="60000"/>
+              </a:schemeClr>
+            </a:solidFill>
+            <a:ln>
+              <a:noFill/>
+            </a:ln>
+            <a:effectLst/>
+          </c:spPr>
+          <c:invertIfNegative val="0"/>
+          <c:cat>
+            <c:strRef>
+              <c:f>Comparativa!$B$2:$D$2</c:f>
+              <c:strCache>
+                <c:ptCount val="3"/>
+                <c:pt idx="0">
+                  <c:v>st70</c:v>
+                </c:pt>
+                <c:pt idx="1">
+                  <c:v>ch130</c:v>
+                </c:pt>
+                <c:pt idx="2">
+                  <c:v>a280</c:v>
+                </c:pt>
+              </c:strCache>
+            </c:strRef>
+          </c:cat>
+          <c:val>
+            <c:numRef>
+              <c:f>(AGB!$B$10,AGB!$D$10,AGB!$F$10)</c:f>
+              <c:numCache>
+                <c:formatCode>#,##0.00</c:formatCode>
+                <c:ptCount val="3"/>
+                <c:pt idx="0">
+                  <c:v>1718.8</c:v>
+                </c:pt>
+                <c:pt idx="1">
+                  <c:v>24340.2</c:v>
+                </c:pt>
+                <c:pt idx="2">
+                  <c:v>21044</c:v>
+                </c:pt>
+              </c:numCache>
+            </c:numRef>
+          </c:val>
+          <c:extLst>
+            <c:ext xmlns:c16="http://schemas.microsoft.com/office/drawing/2014/chart" uri="{C3380CC4-5D6E-409C-BE32-E72D297353CC}">
+              <c16:uniqueId val="{00000003-F5DB-4914-AA50-57475FA4130E}"/>
+            </c:ext>
+          </c:extLst>
+        </c:ser>
+        <c:ser>
+          <c:idx val="2"/>
+          <c:order val="3"/>
+          <c:tx>
+            <c:strRef>
+              <c:f>CHC!$A$1</c:f>
+              <c:strCache>
+                <c:ptCount val="1"/>
+                <c:pt idx="0">
+                  <c:v>Algoritmo Genético CHC</c:v>
+                </c:pt>
+              </c:strCache>
+            </c:strRef>
+          </c:tx>
+          <c:spPr>
+            <a:solidFill>
+              <a:schemeClr val="accent3"/>
+            </a:solidFill>
+            <a:ln>
+              <a:noFill/>
+            </a:ln>
+            <a:effectLst/>
+          </c:spPr>
+          <c:invertIfNegative val="0"/>
+          <c:cat>
+            <c:strRef>
+              <c:f>Comparativa!$B$2:$D$2</c:f>
+              <c:strCache>
+                <c:ptCount val="3"/>
+                <c:pt idx="0">
+                  <c:v>st70</c:v>
+                </c:pt>
+                <c:pt idx="1">
+                  <c:v>ch130</c:v>
+                </c:pt>
+                <c:pt idx="2">
+                  <c:v>a280</c:v>
+                </c:pt>
+              </c:strCache>
+            </c:strRef>
+          </c:cat>
+          <c:val>
+            <c:numRef>
+              <c:f>(CHC!$B$10,CHC!$D$10,CHC!$F$10)</c:f>
+              <c:numCache>
+                <c:formatCode>#,##0.00</c:formatCode>
+                <c:ptCount val="3"/>
+                <c:pt idx="0">
+                  <c:v>1231.8</c:v>
+                </c:pt>
+                <c:pt idx="1">
+                  <c:v>16776.8</c:v>
+                </c:pt>
+                <c:pt idx="2">
+                  <c:v>12492.8</c:v>
+                </c:pt>
+              </c:numCache>
+            </c:numRef>
+          </c:val>
+          <c:extLst>
+            <c:ext xmlns:c16="http://schemas.microsoft.com/office/drawing/2014/chart" uri="{C3380CC4-5D6E-409C-BE32-E72D297353CC}">
+              <c16:uniqueId val="{00000004-F5DB-4914-AA50-57475FA4130E}"/>
+            </c:ext>
+          </c:extLst>
+        </c:ser>
+        <c:ser>
+          <c:idx val="3"/>
+          <c:order val="4"/>
+          <c:tx>
+            <c:strRef>
+              <c:f>CHC!$A$14</c:f>
+              <c:strCache>
+                <c:ptCount val="1"/>
+                <c:pt idx="0">
+                  <c:v>Algoritmo Genético CHC Greedy</c:v>
+                </c:pt>
+              </c:strCache>
+            </c:strRef>
+          </c:tx>
+          <c:spPr>
+            <a:solidFill>
+              <a:schemeClr val="accent4"/>
+            </a:solidFill>
+            <a:ln>
+              <a:noFill/>
+            </a:ln>
+            <a:effectLst/>
+          </c:spPr>
+          <c:invertIfNegative val="0"/>
+          <c:cat>
+            <c:strRef>
+              <c:f>Comparativa!$B$2:$D$2</c:f>
+              <c:strCache>
+                <c:ptCount val="3"/>
+                <c:pt idx="0">
+                  <c:v>st70</c:v>
+                </c:pt>
+                <c:pt idx="1">
+                  <c:v>ch130</c:v>
+                </c:pt>
+                <c:pt idx="2">
+                  <c:v>a280</c:v>
+                </c:pt>
+              </c:strCache>
+            </c:strRef>
+          </c:cat>
+          <c:val>
+            <c:numRef>
+              <c:f>(CHC!$B$23,CHC!$D$23,CHC!$F$23)</c:f>
+              <c:numCache>
+                <c:formatCode>#,##0.00</c:formatCode>
+                <c:ptCount val="3"/>
+                <c:pt idx="0">
+                  <c:v>783.2</c:v>
+                </c:pt>
+                <c:pt idx="1">
+                  <c:v>7464.2</c:v>
+                </c:pt>
+                <c:pt idx="2">
+                  <c:v>3129.4</c:v>
+                </c:pt>
+              </c:numCache>
+            </c:numRef>
+          </c:val>
+          <c:extLst>
+            <c:ext xmlns:c16="http://schemas.microsoft.com/office/drawing/2014/chart" uri="{C3380CC4-5D6E-409C-BE32-E72D297353CC}">
+              <c16:uniqueId val="{00000005-F5DB-4914-AA50-57475FA4130E}"/>
+            </c:ext>
+          </c:extLst>
+        </c:ser>
+        <c:ser>
+          <c:idx val="4"/>
+          <c:order val="5"/>
+          <c:tx>
+            <c:strRef>
+              <c:f>AGMS!$A$1</c:f>
+              <c:strCache>
+                <c:ptCount val="1"/>
+                <c:pt idx="0">
+                  <c:v>Algoritmo Genético Multimodal Secuencial</c:v>
+                </c:pt>
+              </c:strCache>
+            </c:strRef>
+          </c:tx>
+          <c:spPr>
+            <a:solidFill>
+              <a:schemeClr val="accent5"/>
+            </a:solidFill>
+            <a:ln>
+              <a:noFill/>
+            </a:ln>
+            <a:effectLst/>
+          </c:spPr>
+          <c:invertIfNegative val="0"/>
+          <c:cat>
+            <c:strRef>
+              <c:f>Comparativa!$B$2:$D$2</c:f>
+              <c:strCache>
+                <c:ptCount val="3"/>
+                <c:pt idx="0">
+                  <c:v>st70</c:v>
+                </c:pt>
+                <c:pt idx="1">
+                  <c:v>ch130</c:v>
+                </c:pt>
+                <c:pt idx="2">
+                  <c:v>a280</c:v>
+                </c:pt>
+              </c:strCache>
+            </c:strRef>
+          </c:cat>
+          <c:val>
+            <c:numRef>
+              <c:f>(AGMS!$B$10,AGMS!$C$10,AGMS!$D$10)</c:f>
+              <c:numCache>
+                <c:formatCode>#,##0.00</c:formatCode>
+                <c:ptCount val="3"/>
+                <c:pt idx="0">
+                  <c:v>1659</c:v>
+                </c:pt>
+                <c:pt idx="1">
+                  <c:v>22204</c:v>
+                </c:pt>
+                <c:pt idx="2">
+                  <c:v>20283</c:v>
+                </c:pt>
+              </c:numCache>
+            </c:numRef>
+          </c:val>
+          <c:extLst>
+            <c:ext xmlns:c16="http://schemas.microsoft.com/office/drawing/2014/chart" uri="{C3380CC4-5D6E-409C-BE32-E72D297353CC}">
+              <c16:uniqueId val="{00000006-F5DB-4914-AA50-57475FA4130E}"/>
+            </c:ext>
+          </c:extLst>
+        </c:ser>
+        <c:dLbls>
+          <c:showLegendKey val="0"/>
+          <c:showVal val="0"/>
+          <c:showCatName val="0"/>
+          <c:showSerName val="0"/>
+          <c:showPercent val="0"/>
+          <c:showBubbleSize val="0"/>
+        </c:dLbls>
+        <c:gapWidth val="444"/>
+        <c:overlap val="-90"/>
+        <c:axId val="627314632"/>
+        <c:axId val="627312008"/>
+      </c:barChart>
+      <c:catAx>
+        <c:axId val="627314632"/>
+        <c:scaling>
+          <c:orientation val="minMax"/>
+        </c:scaling>
+        <c:delete val="0"/>
+        <c:axPos val="b"/>
+        <c:majorGridlines>
+          <c:spPr>
+            <a:ln w="9525" cap="flat" cmpd="sng" algn="ctr">
+              <a:solidFill>
+                <a:schemeClr val="tx1">
+                  <a:lumMod val="15000"/>
+                  <a:lumOff val="85000"/>
+                </a:schemeClr>
+              </a:solidFill>
+              <a:round/>
+            </a:ln>
+            <a:effectLst/>
+          </c:spPr>
+        </c:majorGridlines>
+        <c:numFmt formatCode="General" sourceLinked="1"/>
+        <c:majorTickMark val="none"/>
+        <c:minorTickMark val="none"/>
+        <c:tickLblPos val="nextTo"/>
+        <c:spPr>
+          <a:noFill/>
+          <a:ln w="9525" cap="flat" cmpd="sng" algn="ctr">
+            <a:solidFill>
+              <a:schemeClr val="tx1">
+                <a:lumMod val="15000"/>
+                <a:lumOff val="85000"/>
+              </a:schemeClr>
+            </a:solidFill>
+            <a:round/>
+          </a:ln>
+          <a:effectLst/>
+        </c:spPr>
+        <c:txPr>
+          <a:bodyPr rot="-60000000" spcFirstLastPara="1" vertOverflow="ellipsis" vert="horz" wrap="square" anchor="ctr" anchorCtr="1"/>
+          <a:lstStyle/>
+          <a:p>
+            <a:pPr>
+              <a:defRPr sz="800" b="0" i="0" u="none" strike="noStrike" kern="1200" cap="all" spc="120" normalizeH="0" baseline="0">
+                <a:solidFill>
+                  <a:schemeClr val="tx1">
+                    <a:lumMod val="65000"/>
+                    <a:lumOff val="35000"/>
+                  </a:schemeClr>
+                </a:solidFill>
+                <a:latin typeface="+mn-lt"/>
+                <a:ea typeface="+mn-ea"/>
+                <a:cs typeface="+mn-cs"/>
+              </a:defRPr>
+            </a:pPr>
+            <a:endParaRPr lang="es-ES"/>
+          </a:p>
+        </c:txPr>
+        <c:crossAx val="627312008"/>
+        <c:crosses val="autoZero"/>
+        <c:auto val="1"/>
+        <c:lblAlgn val="ctr"/>
+        <c:lblOffset val="100"/>
+        <c:noMultiLvlLbl val="0"/>
+      </c:catAx>
+      <c:valAx>
+        <c:axId val="627312008"/>
+        <c:scaling>
+          <c:logBase val="10"/>
+          <c:orientation val="minMax"/>
+        </c:scaling>
+        <c:delete val="1"/>
+        <c:axPos val="l"/>
+        <c:title>
+          <c:tx>
+            <c:rich>
+              <a:bodyPr rot="-5400000" spcFirstLastPara="1" vertOverflow="ellipsis" vert="horz" wrap="square" anchor="ctr" anchorCtr="1"/>
+              <a:lstStyle/>
+              <a:p>
+                <a:pPr>
+                  <a:defRPr sz="900" b="0" i="0" u="none" strike="noStrike" kern="1200" cap="all" baseline="0">
+                    <a:solidFill>
+                      <a:schemeClr val="tx1">
+                        <a:lumMod val="65000"/>
+                        <a:lumOff val="35000"/>
+                      </a:schemeClr>
+                    </a:solidFill>
+                    <a:latin typeface="+mn-lt"/>
+                    <a:ea typeface="+mn-ea"/>
+                    <a:cs typeface="+mn-cs"/>
+                  </a:defRPr>
+                </a:pPr>
+                <a:r>
+                  <a:rPr lang="es-ES"/>
+                  <a:t>Coste (Distancia camino solución) menos es mejor</a:t>
+                </a:r>
+              </a:p>
+            </c:rich>
+          </c:tx>
+          <c:layout>
+            <c:manualLayout>
+              <c:xMode val="edge"/>
+              <c:yMode val="edge"/>
+              <c:x val="1.1465698452130709E-2"/>
+              <c:y val="3.2560288252738462E-2"/>
+            </c:manualLayout>
+          </c:layout>
+          <c:overlay val="0"/>
+          <c:spPr>
+            <a:noFill/>
+            <a:ln>
+              <a:noFill/>
+            </a:ln>
+            <a:effectLst/>
+          </c:spPr>
+          <c:txPr>
+            <a:bodyPr rot="-5400000" spcFirstLastPara="1" vertOverflow="ellipsis" vert="horz" wrap="square" anchor="ctr" anchorCtr="1"/>
+            <a:lstStyle/>
+            <a:p>
+              <a:pPr>
+                <a:defRPr sz="900" b="0" i="0" u="none" strike="noStrike" kern="1200" cap="all" baseline="0">
+                  <a:solidFill>
+                    <a:schemeClr val="tx1">
+                      <a:lumMod val="65000"/>
+                      <a:lumOff val="35000"/>
+                    </a:schemeClr>
+                  </a:solidFill>
+                  <a:latin typeface="+mn-lt"/>
+                  <a:ea typeface="+mn-ea"/>
+                  <a:cs typeface="+mn-cs"/>
+                </a:defRPr>
+              </a:pPr>
+              <a:endParaRPr lang="es-ES"/>
+            </a:p>
+          </c:txPr>
+        </c:title>
+        <c:numFmt formatCode="#,##0.00" sourceLinked="1"/>
+        <c:majorTickMark val="none"/>
+        <c:minorTickMark val="none"/>
+        <c:tickLblPos val="nextTo"/>
+        <c:crossAx val="627314632"/>
+        <c:crosses val="autoZero"/>
+        <c:crossBetween val="between"/>
+      </c:valAx>
+      <c:dTable>
+        <c:showHorzBorder val="1"/>
+        <c:showVertBorder val="1"/>
+        <c:showOutline val="1"/>
+        <c:showKeys val="1"/>
+        <c:spPr>
+          <a:noFill/>
+          <a:ln w="9525">
+            <a:solidFill>
+              <a:schemeClr val="tx1">
+                <a:lumMod val="15000"/>
+                <a:lumOff val="85000"/>
+              </a:schemeClr>
+            </a:solidFill>
+          </a:ln>
+          <a:effectLst/>
+        </c:spPr>
+        <c:txPr>
+          <a:bodyPr rot="0" spcFirstLastPara="1" vertOverflow="ellipsis" vert="horz" wrap="square" anchor="ctr" anchorCtr="1"/>
+          <a:lstStyle/>
+          <a:p>
+            <a:pPr rtl="0">
+              <a:defRPr sz="900" b="0" i="0" u="none" strike="noStrike" kern="1200" baseline="0">
+                <a:solidFill>
+                  <a:schemeClr val="tx1">
+                    <a:lumMod val="65000"/>
+                    <a:lumOff val="35000"/>
+                  </a:schemeClr>
+                </a:solidFill>
+                <a:latin typeface="+mn-lt"/>
+                <a:ea typeface="+mn-ea"/>
+                <a:cs typeface="+mn-cs"/>
+              </a:defRPr>
+            </a:pPr>
+            <a:endParaRPr lang="es-ES"/>
+          </a:p>
+        </c:txPr>
+      </c:dTable>
+      <c:spPr>
+        <a:noFill/>
+        <a:ln>
+          <a:noFill/>
+        </a:ln>
+        <a:effectLst/>
+      </c:spPr>
+    </c:plotArea>
+    <c:legend>
+      <c:legendPos val="t"/>
+      <c:overlay val="0"/>
+      <c:spPr>
+        <a:noFill/>
+        <a:ln>
+          <a:noFill/>
+        </a:ln>
+        <a:effectLst/>
+      </c:spPr>
+      <c:txPr>
+        <a:bodyPr rot="0" spcFirstLastPara="1" vertOverflow="ellipsis" vert="horz" wrap="square" anchor="ctr" anchorCtr="1"/>
+        <a:lstStyle/>
+        <a:p>
+          <a:pPr>
+            <a:defRPr sz="900" b="0" i="0" u="none" strike="noStrike" kern="1200" baseline="0">
+              <a:solidFill>
+                <a:schemeClr val="tx1">
+                  <a:lumMod val="65000"/>
+                  <a:lumOff val="35000"/>
+                </a:schemeClr>
+              </a:solidFill>
+              <a:latin typeface="+mn-lt"/>
+              <a:ea typeface="+mn-ea"/>
+              <a:cs typeface="+mn-cs"/>
+            </a:defRPr>
+          </a:pPr>
+          <a:endParaRPr lang="es-ES"/>
+        </a:p>
+      </c:txPr>
+    </c:legend>
+    <c:plotVisOnly val="1"/>
+    <c:dispBlanksAs val="gap"/>
+    <c:extLst>
+      <c:ext xmlns:c16r3="http://schemas.microsoft.com/office/drawing/2017/03/chart" uri="{56B9EC1D-385E-4148-901F-78D8002777C0}">
+        <c16r3:dataDisplayOptions16>
+          <c16r3:dispNaAsBlank val="1"/>
+        </c16r3:dataDisplayOptions16>
+      </c:ext>
+    </c:extLst>
+    <c:showDLblsOverMax val="0"/>
+  </c:chart>
+  <c:spPr>
+    <a:solidFill>
+      <a:schemeClr val="lt1"/>
+    </a:solidFill>
+    <a:ln w="9525" cap="flat" cmpd="sng" algn="ctr">
+      <a:solidFill>
+        <a:schemeClr val="tx1">
+          <a:lumMod val="15000"/>
+          <a:lumOff val="85000"/>
+        </a:schemeClr>
+      </a:solidFill>
+      <a:round/>
+    </a:ln>
+    <a:effectLst/>
+  </c:spPr>
+  <c:txPr>
+    <a:bodyPr/>
+    <a:lstStyle/>
+    <a:p>
+      <a:pPr>
+        <a:defRPr/>
+      </a:pPr>
+      <a:endParaRPr lang="es-ES"/>
+    </a:p>
+  </c:txPr>
+  <c:externalData r:id="rId3">
+    <c:autoUpdate val="0"/>
+  </c:externalData>
+</c:chartSpace>
+</file>
+
+<file path=word/charts/chart2.xml><?xml version="1.0" encoding="utf-8"?>
+<c:chartSpace xmlns:c="http://schemas.openxmlformats.org/drawingml/2006/chart" xmlns:a="http://schemas.openxmlformats.org/drawingml/2006/main" xmlns:r="http://schemas.openxmlformats.org/officeDocument/2006/relationships" xmlns:c16r2="http://schemas.microsoft.com/office/drawing/2015/06/chart">
+  <c:date1904 val="0"/>
+  <c:lang val="es-ES"/>
+  <c:roundedCorners val="0"/>
+  <mc:AlternateContent xmlns:mc="http://schemas.openxmlformats.org/markup-compatibility/2006">
+    <mc:Choice xmlns:c14="http://schemas.microsoft.com/office/drawing/2007/8/2/chart" Requires="c14">
+      <c14:style val="102"/>
+    </mc:Choice>
+    <mc:Fallback>
+      <c:style val="2"/>
+    </mc:Fallback>
+  </mc:AlternateContent>
+  <c:chart>
+    <c:title>
+      <c:tx>
+        <c:rich>
+          <a:bodyPr rot="0" spcFirstLastPara="1" vertOverflow="ellipsis" vert="horz" wrap="square" anchor="ctr" anchorCtr="1"/>
+          <a:lstStyle/>
+          <a:p>
+            <a:pPr>
+              <a:defRPr sz="1600" b="1" i="0" u="none" strike="noStrike" kern="1200" cap="all" spc="120" normalizeH="0" baseline="0">
+                <a:solidFill>
+                  <a:schemeClr val="tx1">
+                    <a:lumMod val="65000"/>
+                    <a:lumOff val="35000"/>
+                  </a:schemeClr>
+                </a:solidFill>
+                <a:latin typeface="+mn-lt"/>
+                <a:ea typeface="+mn-ea"/>
+                <a:cs typeface="+mn-cs"/>
+              </a:defRPr>
+            </a:pPr>
+            <a:r>
+              <a:rPr lang="es-ES"/>
+              <a:t>Comparativa DESVIACIÓN TÍPICA coste POR ALGORITMO</a:t>
+            </a:r>
+          </a:p>
+        </c:rich>
+      </c:tx>
+      <c:overlay val="0"/>
+      <c:spPr>
+        <a:noFill/>
+        <a:ln>
+          <a:noFill/>
+        </a:ln>
+        <a:effectLst/>
+      </c:spPr>
+      <c:txPr>
+        <a:bodyPr rot="0" spcFirstLastPara="1" vertOverflow="ellipsis" vert="horz" wrap="square" anchor="ctr" anchorCtr="1"/>
+        <a:lstStyle/>
+        <a:p>
+          <a:pPr>
+            <a:defRPr sz="1600" b="1" i="0" u="none" strike="noStrike" kern="1200" cap="all" spc="120" normalizeH="0" baseline="0">
+              <a:solidFill>
+                <a:schemeClr val="tx1">
+                  <a:lumMod val="65000"/>
+                  <a:lumOff val="35000"/>
+                </a:schemeClr>
+              </a:solidFill>
+              <a:latin typeface="+mn-lt"/>
+              <a:ea typeface="+mn-ea"/>
+              <a:cs typeface="+mn-cs"/>
+            </a:defRPr>
+          </a:pPr>
+          <a:endParaRPr lang="es-ES"/>
+        </a:p>
+      </c:txPr>
+    </c:title>
+    <c:autoTitleDeleted val="0"/>
+    <c:plotArea>
+      <c:layout/>
+      <c:barChart>
+        <c:barDir val="col"/>
+        <c:grouping val="clustered"/>
+        <c:varyColors val="0"/>
+        <c:ser>
+          <c:idx val="0"/>
+          <c:order val="0"/>
+          <c:tx>
+            <c:strRef>
+              <c:f>Greedy!$A$1</c:f>
+              <c:strCache>
+                <c:ptCount val="1"/>
+                <c:pt idx="0">
+                  <c:v>Algoritmo Greedy</c:v>
+                </c:pt>
+              </c:strCache>
+            </c:strRef>
+          </c:tx>
+          <c:spPr>
+            <a:solidFill>
+              <a:schemeClr val="accent1"/>
+            </a:solidFill>
+            <a:ln>
+              <a:noFill/>
+            </a:ln>
+            <a:effectLst/>
+          </c:spPr>
+          <c:invertIfNegative val="0"/>
+          <c:cat>
+            <c:strRef>
+              <c:f>Comparativa!$B$2:$D$2</c:f>
+              <c:strCache>
+                <c:ptCount val="3"/>
+                <c:pt idx="0">
+                  <c:v>st70</c:v>
+                </c:pt>
+                <c:pt idx="1">
+                  <c:v>ch130</c:v>
+                </c:pt>
+                <c:pt idx="2">
+                  <c:v>a280</c:v>
+                </c:pt>
+              </c:strCache>
+            </c:strRef>
+          </c:cat>
+          <c:val>
+            <c:numRef>
+              <c:f>(Greedy!$B$5,Greedy!$D$5,Greedy!$F$5)</c:f>
+              <c:numCache>
+                <c:formatCode>#,##0.00</c:formatCode>
+                <c:ptCount val="3"/>
+                <c:pt idx="0">
+                  <c:v>0</c:v>
+                </c:pt>
+                <c:pt idx="1">
+                  <c:v>0</c:v>
+                </c:pt>
+                <c:pt idx="2">
+                  <c:v>0</c:v>
+                </c:pt>
+              </c:numCache>
+            </c:numRef>
+          </c:val>
+          <c:extLst>
+            <c:ext xmlns:c16="http://schemas.microsoft.com/office/drawing/2014/chart" uri="{C3380CC4-5D6E-409C-BE32-E72D297353CC}">
+              <c16:uniqueId val="{00000000-8726-4DD6-9FC9-CDF099F70FF0}"/>
+            </c:ext>
+          </c:extLst>
+        </c:ser>
+        <c:ser>
+          <c:idx val="1"/>
+          <c:order val="1"/>
+          <c:tx>
+            <c:strRef>
+              <c:f>'BA Mejor'!$A$1:$M$1</c:f>
+              <c:strCache>
+                <c:ptCount val="13"/>
+                <c:pt idx="0">
+                  <c:v>Búsqueda local mejor vecino</c:v>
+                </c:pt>
+              </c:strCache>
+            </c:strRef>
+          </c:tx>
+          <c:spPr>
+            <a:solidFill>
+              <a:schemeClr val="accent2"/>
+            </a:solidFill>
+            <a:ln>
+              <a:noFill/>
+            </a:ln>
+            <a:effectLst/>
+          </c:spPr>
+          <c:invertIfNegative val="0"/>
+          <c:cat>
+            <c:strRef>
+              <c:f>Comparativa!$B$2:$D$2</c:f>
+              <c:strCache>
+                <c:ptCount val="3"/>
+                <c:pt idx="0">
+                  <c:v>st70</c:v>
+                </c:pt>
+                <c:pt idx="1">
+                  <c:v>ch130</c:v>
+                </c:pt>
+                <c:pt idx="2">
+                  <c:v>a280</c:v>
+                </c:pt>
+              </c:strCache>
+            </c:strRef>
+          </c:cat>
+          <c:val>
+            <c:numRef>
+              <c:f>('BA Mejor'!$B$16,'BA Mejor'!$D$16,'BA Mejor'!$F$16)</c:f>
+              <c:numCache>
+                <c:formatCode>#,##0.00</c:formatCode>
+                <c:ptCount val="3"/>
+                <c:pt idx="0">
+                  <c:v>63.854435154411071</c:v>
+                </c:pt>
+                <c:pt idx="1">
+                  <c:v>951.24003279929298</c:v>
+                </c:pt>
+                <c:pt idx="2">
+                  <c:v>793.48629477767292</c:v>
+                </c:pt>
+              </c:numCache>
+            </c:numRef>
+          </c:val>
+          <c:extLst>
+            <c:ext xmlns:c16="http://schemas.microsoft.com/office/drawing/2014/chart" uri="{C3380CC4-5D6E-409C-BE32-E72D297353CC}">
+              <c16:uniqueId val="{00000001-8726-4DD6-9FC9-CDF099F70FF0}"/>
+            </c:ext>
+          </c:extLst>
+        </c:ser>
+        <c:ser>
+          <c:idx val="6"/>
+          <c:order val="2"/>
+          <c:tx>
+            <c:strRef>
+              <c:f>AGB!$A$1</c:f>
+              <c:strCache>
+                <c:ptCount val="1"/>
+                <c:pt idx="0">
+                  <c:v>Algoritmo Genético Básico</c:v>
+                </c:pt>
+              </c:strCache>
+            </c:strRef>
+          </c:tx>
+          <c:spPr>
+            <a:solidFill>
+              <a:schemeClr val="accent1">
+                <a:lumMod val="60000"/>
+              </a:schemeClr>
+            </a:solidFill>
+            <a:ln>
+              <a:noFill/>
+            </a:ln>
+            <a:effectLst/>
+          </c:spPr>
+          <c:invertIfNegative val="0"/>
+          <c:cat>
+            <c:strRef>
+              <c:f>Comparativa!$B$2:$D$2</c:f>
+              <c:strCache>
+                <c:ptCount val="3"/>
+                <c:pt idx="0">
+                  <c:v>st70</c:v>
+                </c:pt>
+                <c:pt idx="1">
+                  <c:v>ch130</c:v>
+                </c:pt>
+                <c:pt idx="2">
+                  <c:v>a280</c:v>
+                </c:pt>
+              </c:strCache>
+            </c:strRef>
+          </c:cat>
+          <c:val>
+            <c:numRef>
+              <c:f>(AGB!$B$11,AGB!$D$11,AGB!$F$11)</c:f>
+              <c:numCache>
+                <c:formatCode>#,##0.00</c:formatCode>
+                <c:ptCount val="3"/>
+                <c:pt idx="0">
+                  <c:v>117.88638598243649</c:v>
+                </c:pt>
+                <c:pt idx="1">
+                  <c:v>1715.720169491517</c:v>
+                </c:pt>
+                <c:pt idx="2">
+                  <c:v>374.84530142446766</c:v>
+                </c:pt>
+              </c:numCache>
+            </c:numRef>
+          </c:val>
+          <c:extLst>
+            <c:ext xmlns:c16="http://schemas.microsoft.com/office/drawing/2014/chart" uri="{C3380CC4-5D6E-409C-BE32-E72D297353CC}">
+              <c16:uniqueId val="{00000002-8726-4DD6-9FC9-CDF099F70FF0}"/>
+            </c:ext>
+          </c:extLst>
+        </c:ser>
+        <c:ser>
+          <c:idx val="2"/>
+          <c:order val="3"/>
+          <c:tx>
+            <c:strRef>
+              <c:f>CHC!$A$1</c:f>
+              <c:strCache>
+                <c:ptCount val="1"/>
+                <c:pt idx="0">
+                  <c:v>Algoritmo Genético CHC</c:v>
+                </c:pt>
+              </c:strCache>
+            </c:strRef>
+          </c:tx>
+          <c:spPr>
+            <a:solidFill>
+              <a:schemeClr val="accent3"/>
+            </a:solidFill>
+            <a:ln>
+              <a:noFill/>
+            </a:ln>
+            <a:effectLst/>
+          </c:spPr>
+          <c:invertIfNegative val="0"/>
+          <c:cat>
+            <c:strRef>
+              <c:f>Comparativa!$B$2:$D$2</c:f>
+              <c:strCache>
+                <c:ptCount val="3"/>
+                <c:pt idx="0">
+                  <c:v>st70</c:v>
+                </c:pt>
+                <c:pt idx="1">
+                  <c:v>ch130</c:v>
+                </c:pt>
+                <c:pt idx="2">
+                  <c:v>a280</c:v>
+                </c:pt>
+              </c:strCache>
+            </c:strRef>
+          </c:cat>
+          <c:val>
+            <c:numRef>
+              <c:f>(CHC!$B$11,CHC!$D$11,CHC!$F$11)</c:f>
+              <c:numCache>
+                <c:formatCode>#,##0.00</c:formatCode>
+                <c:ptCount val="3"/>
+                <c:pt idx="0">
+                  <c:v>102.96455700871053</c:v>
+                </c:pt>
+                <c:pt idx="1">
+                  <c:v>623.78818520391997</c:v>
+                </c:pt>
+                <c:pt idx="2">
+                  <c:v>219.92430515975263</c:v>
+                </c:pt>
+              </c:numCache>
+            </c:numRef>
+          </c:val>
+          <c:extLst>
+            <c:ext xmlns:c16="http://schemas.microsoft.com/office/drawing/2014/chart" uri="{C3380CC4-5D6E-409C-BE32-E72D297353CC}">
+              <c16:uniqueId val="{00000003-8726-4DD6-9FC9-CDF099F70FF0}"/>
+            </c:ext>
+          </c:extLst>
+        </c:ser>
+        <c:ser>
+          <c:idx val="3"/>
+          <c:order val="4"/>
+          <c:tx>
+            <c:strRef>
+              <c:f>CHC!$A$14</c:f>
+              <c:strCache>
+                <c:ptCount val="1"/>
+                <c:pt idx="0">
+                  <c:v>Algoritmo Genético CHC Greedy</c:v>
+                </c:pt>
+              </c:strCache>
+            </c:strRef>
+          </c:tx>
+          <c:spPr>
+            <a:solidFill>
+              <a:schemeClr val="accent4"/>
+            </a:solidFill>
+            <a:ln>
+              <a:noFill/>
+            </a:ln>
+            <a:effectLst/>
+          </c:spPr>
+          <c:invertIfNegative val="0"/>
+          <c:cat>
+            <c:strRef>
+              <c:f>Comparativa!$B$2:$D$2</c:f>
+              <c:strCache>
+                <c:ptCount val="3"/>
+                <c:pt idx="0">
+                  <c:v>st70</c:v>
+                </c:pt>
+                <c:pt idx="1">
+                  <c:v>ch130</c:v>
+                </c:pt>
+                <c:pt idx="2">
+                  <c:v>a280</c:v>
+                </c:pt>
+              </c:strCache>
+            </c:strRef>
+          </c:cat>
+          <c:val>
+            <c:numRef>
+              <c:f>(CHC!$B$24,CHC!$D$24,CHC!$F$24)</c:f>
+              <c:numCache>
+                <c:formatCode>#,##0.00</c:formatCode>
+                <c:ptCount val="3"/>
+                <c:pt idx="0">
+                  <c:v>13.217412757419661</c:v>
+                </c:pt>
+                <c:pt idx="1">
+                  <c:v>36.272579174908422</c:v>
+                </c:pt>
+                <c:pt idx="2">
+                  <c:v>8.3845095265018337</c:v>
+                </c:pt>
+              </c:numCache>
+            </c:numRef>
+          </c:val>
+          <c:extLst>
+            <c:ext xmlns:c16="http://schemas.microsoft.com/office/drawing/2014/chart" uri="{C3380CC4-5D6E-409C-BE32-E72D297353CC}">
+              <c16:uniqueId val="{00000004-8726-4DD6-9FC9-CDF099F70FF0}"/>
+            </c:ext>
+          </c:extLst>
+        </c:ser>
+        <c:ser>
+          <c:idx val="4"/>
+          <c:order val="5"/>
+          <c:tx>
+            <c:strRef>
+              <c:f>AGMS!$A$1</c:f>
+              <c:strCache>
+                <c:ptCount val="1"/>
+                <c:pt idx="0">
+                  <c:v>Algoritmo Genético Multimodal Secuencial</c:v>
+                </c:pt>
+              </c:strCache>
+            </c:strRef>
+          </c:tx>
+          <c:spPr>
+            <a:solidFill>
+              <a:schemeClr val="accent5"/>
+            </a:solidFill>
+            <a:ln>
+              <a:noFill/>
+            </a:ln>
+            <a:effectLst/>
+          </c:spPr>
+          <c:invertIfNegative val="0"/>
+          <c:cat>
+            <c:strRef>
+              <c:f>Comparativa!$B$2:$D$2</c:f>
+              <c:strCache>
+                <c:ptCount val="3"/>
+                <c:pt idx="0">
+                  <c:v>st70</c:v>
+                </c:pt>
+                <c:pt idx="1">
+                  <c:v>ch130</c:v>
+                </c:pt>
+                <c:pt idx="2">
+                  <c:v>a280</c:v>
+                </c:pt>
+              </c:strCache>
+            </c:strRef>
+          </c:cat>
+          <c:val>
+            <c:numRef>
+              <c:f>(AGMS!$B$11,AGMS!$C$11,AGMS!$D$11)</c:f>
+              <c:numCache>
+                <c:formatCode>#,##0.00</c:formatCode>
+                <c:ptCount val="3"/>
+                <c:pt idx="0">
+                  <c:v>106.5152571230995</c:v>
+                </c:pt>
+                <c:pt idx="1">
+                  <c:v>1175.5079753025923</c:v>
+                </c:pt>
+                <c:pt idx="2">
+                  <c:v>724.12567969931854</c:v>
+                </c:pt>
+              </c:numCache>
+            </c:numRef>
+          </c:val>
+          <c:extLst>
+            <c:ext xmlns:c16="http://schemas.microsoft.com/office/drawing/2014/chart" uri="{C3380CC4-5D6E-409C-BE32-E72D297353CC}">
+              <c16:uniqueId val="{00000005-8726-4DD6-9FC9-CDF099F70FF0}"/>
+            </c:ext>
+          </c:extLst>
+        </c:ser>
+        <c:dLbls>
+          <c:showLegendKey val="0"/>
+          <c:showVal val="0"/>
+          <c:showCatName val="0"/>
+          <c:showSerName val="0"/>
+          <c:showPercent val="0"/>
+          <c:showBubbleSize val="0"/>
+        </c:dLbls>
+        <c:gapWidth val="444"/>
+        <c:overlap val="-90"/>
+        <c:axId val="627314632"/>
+        <c:axId val="627312008"/>
+      </c:barChart>
+      <c:catAx>
+        <c:axId val="627314632"/>
+        <c:scaling>
+          <c:orientation val="minMax"/>
+        </c:scaling>
+        <c:delete val="0"/>
+        <c:axPos val="b"/>
+        <c:majorGridlines>
+          <c:spPr>
+            <a:ln w="9525" cap="flat" cmpd="sng" algn="ctr">
+              <a:solidFill>
+                <a:schemeClr val="tx1">
+                  <a:lumMod val="15000"/>
+                  <a:lumOff val="85000"/>
+                </a:schemeClr>
+              </a:solidFill>
+              <a:round/>
+            </a:ln>
+            <a:effectLst/>
+          </c:spPr>
+        </c:majorGridlines>
+        <c:numFmt formatCode="General" sourceLinked="1"/>
+        <c:majorTickMark val="none"/>
+        <c:minorTickMark val="none"/>
+        <c:tickLblPos val="nextTo"/>
+        <c:spPr>
+          <a:noFill/>
+          <a:ln w="9525" cap="flat" cmpd="sng" algn="ctr">
+            <a:solidFill>
+              <a:schemeClr val="tx1">
+                <a:lumMod val="15000"/>
+                <a:lumOff val="85000"/>
+              </a:schemeClr>
+            </a:solidFill>
+            <a:round/>
+          </a:ln>
+          <a:effectLst/>
+        </c:spPr>
+        <c:txPr>
+          <a:bodyPr rot="-60000000" spcFirstLastPara="1" vertOverflow="ellipsis" vert="horz" wrap="square" anchor="ctr" anchorCtr="1"/>
+          <a:lstStyle/>
+          <a:p>
+            <a:pPr>
+              <a:defRPr sz="800" b="0" i="0" u="none" strike="noStrike" kern="1200" cap="all" spc="120" normalizeH="0" baseline="0">
+                <a:solidFill>
+                  <a:schemeClr val="tx1">
+                    <a:lumMod val="65000"/>
+                    <a:lumOff val="35000"/>
+                  </a:schemeClr>
+                </a:solidFill>
+                <a:latin typeface="+mn-lt"/>
+                <a:ea typeface="+mn-ea"/>
+                <a:cs typeface="+mn-cs"/>
+              </a:defRPr>
+            </a:pPr>
+            <a:endParaRPr lang="es-ES"/>
+          </a:p>
+        </c:txPr>
+        <c:crossAx val="627312008"/>
+        <c:crosses val="autoZero"/>
+        <c:auto val="1"/>
+        <c:lblAlgn val="ctr"/>
+        <c:lblOffset val="100"/>
+        <c:noMultiLvlLbl val="0"/>
+      </c:catAx>
+      <c:valAx>
+        <c:axId val="627312008"/>
+        <c:scaling>
+          <c:logBase val="10"/>
+          <c:orientation val="minMax"/>
+        </c:scaling>
+        <c:delete val="1"/>
+        <c:axPos val="l"/>
+        <c:title>
+          <c:tx>
+            <c:rich>
+              <a:bodyPr rot="-5400000" spcFirstLastPara="1" vertOverflow="ellipsis" vert="horz" wrap="square" anchor="ctr" anchorCtr="1"/>
+              <a:lstStyle/>
+              <a:p>
+                <a:pPr>
+                  <a:defRPr sz="900" b="0" i="0" u="none" strike="noStrike" kern="1200" cap="all" baseline="0">
+                    <a:solidFill>
+                      <a:schemeClr val="tx1">
+                        <a:lumMod val="65000"/>
+                        <a:lumOff val="35000"/>
+                      </a:schemeClr>
+                    </a:solidFill>
+                    <a:latin typeface="+mn-lt"/>
+                    <a:ea typeface="+mn-ea"/>
+                    <a:cs typeface="+mn-cs"/>
+                  </a:defRPr>
+                </a:pPr>
+                <a:r>
+                  <a:rPr lang="es-ES" sz="1200" b="0" i="0" baseline="0">
+                    <a:effectLst/>
+                  </a:rPr>
+                  <a:t>Desviación tíica cioste (</a:t>
+                </a:r>
+                <a:r>
+                  <a:rPr lang="es-ES" sz="1200" b="0" i="1" baseline="0">
+                    <a:effectLst/>
+                  </a:rPr>
+                  <a:t>menos es mejor)</a:t>
+                </a:r>
+                <a:endParaRPr lang="es-ES" sz="600">
+                  <a:effectLst/>
+                </a:endParaRPr>
+              </a:p>
+            </c:rich>
+          </c:tx>
+          <c:layout>
+            <c:manualLayout>
+              <c:xMode val="edge"/>
+              <c:yMode val="edge"/>
+              <c:x val="1.3253810470510271E-2"/>
+              <c:y val="4.6677301602620506E-2"/>
+            </c:manualLayout>
+          </c:layout>
+          <c:overlay val="0"/>
+          <c:spPr>
+            <a:noFill/>
+            <a:ln>
+              <a:noFill/>
+            </a:ln>
+            <a:effectLst/>
+          </c:spPr>
+          <c:txPr>
+            <a:bodyPr rot="-5400000" spcFirstLastPara="1" vertOverflow="ellipsis" vert="horz" wrap="square" anchor="ctr" anchorCtr="1"/>
+            <a:lstStyle/>
+            <a:p>
+              <a:pPr>
+                <a:defRPr sz="900" b="0" i="0" u="none" strike="noStrike" kern="1200" cap="all" baseline="0">
+                  <a:solidFill>
+                    <a:schemeClr val="tx1">
+                      <a:lumMod val="65000"/>
+                      <a:lumOff val="35000"/>
+                    </a:schemeClr>
+                  </a:solidFill>
+                  <a:latin typeface="+mn-lt"/>
+                  <a:ea typeface="+mn-ea"/>
+                  <a:cs typeface="+mn-cs"/>
+                </a:defRPr>
+              </a:pPr>
+              <a:endParaRPr lang="es-ES"/>
+            </a:p>
+          </c:txPr>
+        </c:title>
+        <c:numFmt formatCode="#,##0.00" sourceLinked="1"/>
+        <c:majorTickMark val="none"/>
+        <c:minorTickMark val="none"/>
+        <c:tickLblPos val="nextTo"/>
+        <c:crossAx val="627314632"/>
+        <c:crosses val="autoZero"/>
+        <c:crossBetween val="between"/>
+      </c:valAx>
+      <c:dTable>
+        <c:showHorzBorder val="1"/>
+        <c:showVertBorder val="1"/>
+        <c:showOutline val="1"/>
+        <c:showKeys val="1"/>
+        <c:spPr>
+          <a:noFill/>
+          <a:ln w="9525">
+            <a:solidFill>
+              <a:schemeClr val="tx1">
+                <a:lumMod val="15000"/>
+                <a:lumOff val="85000"/>
+              </a:schemeClr>
+            </a:solidFill>
+          </a:ln>
+          <a:effectLst/>
+        </c:spPr>
+        <c:txPr>
+          <a:bodyPr rot="0" spcFirstLastPara="1" vertOverflow="ellipsis" vert="horz" wrap="square" anchor="ctr" anchorCtr="1"/>
+          <a:lstStyle/>
+          <a:p>
+            <a:pPr rtl="0">
+              <a:defRPr sz="900" b="0" i="0" u="none" strike="noStrike" kern="1200" baseline="0">
+                <a:solidFill>
+                  <a:schemeClr val="tx1">
+                    <a:lumMod val="65000"/>
+                    <a:lumOff val="35000"/>
+                  </a:schemeClr>
+                </a:solidFill>
+                <a:latin typeface="+mn-lt"/>
+                <a:ea typeface="+mn-ea"/>
+                <a:cs typeface="+mn-cs"/>
+              </a:defRPr>
+            </a:pPr>
+            <a:endParaRPr lang="es-ES"/>
+          </a:p>
+        </c:txPr>
+      </c:dTable>
+      <c:spPr>
+        <a:noFill/>
+        <a:ln>
+          <a:noFill/>
+        </a:ln>
+        <a:effectLst/>
+      </c:spPr>
+    </c:plotArea>
+    <c:legend>
+      <c:legendPos val="t"/>
+      <c:overlay val="0"/>
+      <c:spPr>
+        <a:noFill/>
+        <a:ln>
+          <a:noFill/>
+        </a:ln>
+        <a:effectLst/>
+      </c:spPr>
+      <c:txPr>
+        <a:bodyPr rot="0" spcFirstLastPara="1" vertOverflow="ellipsis" vert="horz" wrap="square" anchor="ctr" anchorCtr="1"/>
+        <a:lstStyle/>
+        <a:p>
+          <a:pPr>
+            <a:defRPr sz="900" b="0" i="0" u="none" strike="noStrike" kern="1200" baseline="0">
+              <a:solidFill>
+                <a:schemeClr val="tx1">
+                  <a:lumMod val="65000"/>
+                  <a:lumOff val="35000"/>
+                </a:schemeClr>
+              </a:solidFill>
+              <a:latin typeface="+mn-lt"/>
+              <a:ea typeface="+mn-ea"/>
+              <a:cs typeface="+mn-cs"/>
+            </a:defRPr>
+          </a:pPr>
+          <a:endParaRPr lang="es-ES"/>
+        </a:p>
+      </c:txPr>
+    </c:legend>
+    <c:plotVisOnly val="1"/>
+    <c:dispBlanksAs val="gap"/>
+    <c:extLst>
+      <c:ext xmlns:c16r3="http://schemas.microsoft.com/office/drawing/2017/03/chart" uri="{56B9EC1D-385E-4148-901F-78D8002777C0}">
+        <c16r3:dataDisplayOptions16>
+          <c16r3:dispNaAsBlank val="1"/>
+        </c16r3:dataDisplayOptions16>
+      </c:ext>
+    </c:extLst>
+    <c:showDLblsOverMax val="0"/>
+  </c:chart>
+  <c:spPr>
+    <a:solidFill>
+      <a:schemeClr val="lt1"/>
+    </a:solidFill>
+    <a:ln w="9525" cap="flat" cmpd="sng" algn="ctr">
+      <a:solidFill>
+        <a:schemeClr val="tx1">
+          <a:lumMod val="15000"/>
+          <a:lumOff val="85000"/>
+        </a:schemeClr>
+      </a:solidFill>
+      <a:round/>
+    </a:ln>
+    <a:effectLst/>
+  </c:spPr>
+  <c:txPr>
+    <a:bodyPr/>
+    <a:lstStyle/>
+    <a:p>
+      <a:pPr>
+        <a:defRPr/>
+      </a:pPr>
+      <a:endParaRPr lang="es-ES"/>
+    </a:p>
+  </c:txPr>
+  <c:externalData r:id="rId3">
+    <c:autoUpdate val="0"/>
+  </c:externalData>
+</c:chartSpace>
+</file>
+
+<file path=word/charts/colors1.xml><?xml version="1.0" encoding="utf-8"?>
+<cs:colorStyle xmlns:cs="http://schemas.microsoft.com/office/drawing/2012/chartStyle" xmlns:a="http://schemas.openxmlformats.org/drawingml/2006/main" meth="cycle" id="10">
+  <a:schemeClr val="accent1"/>
+  <a:schemeClr val="accent2"/>
+  <a:schemeClr val="accent3"/>
+  <a:schemeClr val="accent4"/>
+  <a:schemeClr val="accent5"/>
+  <a:schemeClr val="accent6"/>
+  <cs:variation/>
+  <cs:variation>
+    <a:lumMod val="60000"/>
+  </cs:variation>
+  <cs:variation>
+    <a:lumMod val="80000"/>
+    <a:lumOff val="20000"/>
+  </cs:variation>
+  <cs:variation>
+    <a:lumMod val="80000"/>
+  </cs:variation>
+  <cs:variation>
+    <a:lumMod val="60000"/>
+    <a:lumOff val="40000"/>
+  </cs:variation>
+  <cs:variation>
+    <a:lumMod val="50000"/>
+  </cs:variation>
+  <cs:variation>
+    <a:lumMod val="70000"/>
+    <a:lumOff val="30000"/>
+  </cs:variation>
+  <cs:variation>
+    <a:lumMod val="70000"/>
+  </cs:variation>
+  <cs:variation>
+    <a:lumMod val="50000"/>
+    <a:lumOff val="50000"/>
+  </cs:variation>
+</cs:colorStyle>
+</file>
+
+<file path=word/charts/colors2.xml><?xml version="1.0" encoding="utf-8"?>
+<cs:colorStyle xmlns:cs="http://schemas.microsoft.com/office/drawing/2012/chartStyle" xmlns:a="http://schemas.openxmlformats.org/drawingml/2006/main" meth="cycle" id="10">
+  <a:schemeClr val="accent1"/>
+  <a:schemeClr val="accent2"/>
+  <a:schemeClr val="accent3"/>
+  <a:schemeClr val="accent4"/>
+  <a:schemeClr val="accent5"/>
+  <a:schemeClr val="accent6"/>
+  <cs:variation/>
+  <cs:variation>
+    <a:lumMod val="60000"/>
+  </cs:variation>
+  <cs:variation>
+    <a:lumMod val="80000"/>
+    <a:lumOff val="20000"/>
+  </cs:variation>
+  <cs:variation>
+    <a:lumMod val="80000"/>
+  </cs:variation>
+  <cs:variation>
+    <a:lumMod val="60000"/>
+    <a:lumOff val="40000"/>
+  </cs:variation>
+  <cs:variation>
+    <a:lumMod val="50000"/>
+  </cs:variation>
+  <cs:variation>
+    <a:lumMod val="70000"/>
+    <a:lumOff val="30000"/>
+  </cs:variation>
+  <cs:variation>
+    <a:lumMod val="70000"/>
+  </cs:variation>
+  <cs:variation>
+    <a:lumMod val="50000"/>
+    <a:lumOff val="50000"/>
+  </cs:variation>
+</cs:colorStyle>
+</file>
+
+<file path=word/charts/style1.xml><?xml version="1.0" encoding="utf-8"?>
+<cs:chartStyle xmlns:cs="http://schemas.microsoft.com/office/drawing/2012/chartStyle" xmlns:a="http://schemas.openxmlformats.org/drawingml/2006/main" id="202">
+  <cs:axisTitle>
+    <cs:lnRef idx="0"/>
+    <cs:fillRef idx="0"/>
+    <cs:effectRef idx="0"/>
+    <cs:fontRef idx="minor">
+      <a:schemeClr val="tx1">
+        <a:lumMod val="65000"/>
+        <a:lumOff val="35000"/>
+      </a:schemeClr>
+    </cs:fontRef>
+    <cs:defRPr sz="900" kern="1200" cap="all"/>
+  </cs:axisTitle>
+  <cs:categoryAxis>
+    <cs:lnRef idx="0"/>
+    <cs:fillRef idx="0"/>
+    <cs:effectRef idx="0"/>
+    <cs:fontRef idx="minor">
+      <a:schemeClr val="tx1">
+        <a:lumMod val="65000"/>
+        <a:lumOff val="35000"/>
+      </a:schemeClr>
+    </cs:fontRef>
+    <cs:spPr>
+      <a:ln w="9525" cap="flat" cmpd="sng" algn="ctr">
+        <a:solidFill>
+          <a:schemeClr val="tx1">
+            <a:lumMod val="15000"/>
+            <a:lumOff val="85000"/>
+          </a:schemeClr>
+        </a:solidFill>
+        <a:round/>
+      </a:ln>
+    </cs:spPr>
+    <cs:defRPr sz="800" kern="1200" cap="all" spc="120" normalizeH="0" baseline="0"/>
+  </cs:categoryAxis>
+  <cs:chartArea mods="allowNoFillOverride allowNoLineOverride">
+    <cs:lnRef idx="0"/>
+    <cs:fillRef idx="0"/>
+    <cs:effectRef idx="0"/>
+    <cs:fontRef idx="minor">
+      <a:schemeClr val="dk1"/>
+    </cs:fontRef>
+    <cs:spPr>
+      <a:solidFill>
+        <a:schemeClr val="lt1"/>
+      </a:solidFill>
+      <a:ln w="9525" cap="flat" cmpd="sng" algn="ctr">
+        <a:solidFill>
+          <a:schemeClr val="tx1">
+            <a:lumMod val="15000"/>
+            <a:lumOff val="85000"/>
+          </a:schemeClr>
+        </a:solidFill>
+        <a:round/>
+      </a:ln>
+    </cs:spPr>
+    <cs:defRPr sz="900" kern="1200"/>
+  </cs:chartArea>
+  <cs:dataLabel>
+    <cs:lnRef idx="0"/>
+    <cs:fillRef idx="0"/>
+    <cs:effectRef idx="0"/>
+    <cs:fontRef idx="minor">
+      <a:schemeClr val="tx1">
+        <a:lumMod val="50000"/>
+        <a:lumOff val="50000"/>
+      </a:schemeClr>
+    </cs:fontRef>
+    <cs:defRPr sz="800" b="0" i="0" u="none" strike="noStrike" kern="1200" baseline="0"/>
+    <cs:bodyPr rot="-5400000" spcFirstLastPara="1" vertOverflow="clip" horzOverflow="clip" vert="horz" wrap="square" lIns="38100" tIns="19050" rIns="38100" bIns="19050" anchor="ctr" anchorCtr="1">
+      <a:spAutoFit/>
+    </cs:bodyPr>
+  </cs:dataLabel>
+  <cs:dataLabelCallout>
+    <cs:lnRef idx="0"/>
+    <cs:fillRef idx="0"/>
+    <cs:effectRef idx="0"/>
+    <cs:fontRef idx="minor">
+      <a:schemeClr val="dk1">
+        <a:lumMod val="65000"/>
+        <a:lumOff val="35000"/>
+      </a:schemeClr>
+    </cs:fontRef>
+    <cs:spPr>
+      <a:solidFill>
+        <a:schemeClr val="lt1"/>
+      </a:solidFill>
+      <a:ln>
+        <a:solidFill>
+          <a:schemeClr val="dk1">
+            <a:lumMod val="25000"/>
+            <a:lumOff val="75000"/>
+          </a:schemeClr>
+        </a:solidFill>
+      </a:ln>
+    </cs:spPr>
+    <cs:defRPr sz="900" kern="1200"/>
+    <cs:bodyPr rot="0" spcFirstLastPara="1" vertOverflow="clip" horzOverflow="clip" vert="horz" wrap="square" lIns="36576" tIns="18288" rIns="36576" bIns="18288" anchor="ctr" anchorCtr="1">
+      <a:spAutoFit/>
+    </cs:bodyPr>
+  </cs:dataLabelCallout>
+  <cs:dataPoint>
+    <cs:lnRef idx="0"/>
+    <cs:fillRef idx="0">
+      <cs:styleClr val="auto"/>
+    </cs:fillRef>
+    <cs:effectRef idx="0"/>
+    <cs:fontRef idx="minor">
+      <a:schemeClr val="dk1"/>
+    </cs:fontRef>
+    <cs:spPr>
+      <a:solidFill>
+        <a:schemeClr val="phClr"/>
+      </a:solidFill>
+    </cs:spPr>
+  </cs:dataPoint>
+  <cs:dataPoint3D>
+    <cs:lnRef idx="0"/>
+    <cs:fillRef idx="0">
+      <cs:styleClr val="auto"/>
+    </cs:fillRef>
+    <cs:effectRef idx="0"/>
+    <cs:fontRef idx="minor">
+      <a:schemeClr val="dk1"/>
+    </cs:fontRef>
+    <cs:spPr>
+      <a:solidFill>
+        <a:schemeClr val="phClr"/>
+      </a:solidFill>
+    </cs:spPr>
+  </cs:dataPoint3D>
+  <cs:dataPointLine>
+    <cs:lnRef idx="0">
+      <cs:styleClr val="auto"/>
+    </cs:lnRef>
+    <cs:fillRef idx="0"/>
+    <cs:effectRef idx="0"/>
+    <cs:fontRef idx="minor">
+      <a:schemeClr val="dk1"/>
+    </cs:fontRef>
+    <cs:spPr>
+      <a:ln w="22225" cap="rnd">
+        <a:solidFill>
+          <a:schemeClr val="phClr"/>
+        </a:solidFill>
+        <a:round/>
+      </a:ln>
+    </cs:spPr>
+  </cs:dataPointLine>
+  <cs:dataPointMarker>
+    <cs:lnRef idx="0">
+      <cs:styleClr val="auto"/>
+    </cs:lnRef>
+    <cs:fillRef idx="0">
+      <cs:styleClr val="auto"/>
+    </cs:fillRef>
+    <cs:effectRef idx="0"/>
+    <cs:fontRef idx="minor">
+      <a:schemeClr val="dk1"/>
+    </cs:fontRef>
+    <cs:spPr>
+      <a:solidFill>
+        <a:schemeClr val="phClr"/>
+      </a:solidFill>
+      <a:ln w="9525">
+        <a:solidFill>
+          <a:schemeClr val="phClr"/>
+        </a:solidFill>
+        <a:round/>
+      </a:ln>
+    </cs:spPr>
+  </cs:dataPointMarker>
+  <cs:dataPointMarkerLayout size="6"/>
+  <cs:dataPointWireframe>
+    <cs:lnRef idx="0">
+      <cs:styleClr val="auto"/>
+    </cs:lnRef>
+    <cs:fillRef idx="0"/>
+    <cs:effectRef idx="0"/>
+    <cs:fontRef idx="minor">
+      <a:schemeClr val="dk1"/>
+    </cs:fontRef>
+    <cs:spPr>
+      <a:ln w="9525" cap="rnd">
+        <a:solidFill>
+          <a:schemeClr val="phClr"/>
+        </a:solidFill>
+        <a:round/>
+      </a:ln>
+    </cs:spPr>
+  </cs:dataPointWireframe>
+  <cs:dataTable>
+    <cs:lnRef idx="0"/>
+    <cs:fillRef idx="0"/>
+    <cs:effectRef idx="0"/>
+    <cs:fontRef idx="minor">
+      <a:schemeClr val="tx1">
+        <a:lumMod val="65000"/>
+        <a:lumOff val="35000"/>
+      </a:schemeClr>
+    </cs:fontRef>
+    <cs:spPr>
+      <a:ln w="9525">
+        <a:solidFill>
+          <a:schemeClr val="tx1">
+            <a:lumMod val="15000"/>
+            <a:lumOff val="85000"/>
+          </a:schemeClr>
+        </a:solidFill>
+      </a:ln>
+    </cs:spPr>
+    <cs:defRPr sz="900" kern="1200"/>
+  </cs:dataTable>
+  <cs:downBar>
+    <cs:lnRef idx="0"/>
+    <cs:fillRef idx="0"/>
+    <cs:effectRef idx="0"/>
+    <cs:fontRef idx="minor">
+      <a:schemeClr val="dk1"/>
+    </cs:fontRef>
+    <cs:spPr>
+      <a:solidFill>
+        <a:schemeClr val="dk1">
+          <a:lumMod val="75000"/>
+          <a:lumOff val="25000"/>
+        </a:schemeClr>
+      </a:solidFill>
+      <a:ln w="9525">
+        <a:solidFill>
+          <a:schemeClr val="tx1">
+            <a:lumMod val="15000"/>
+            <a:lumOff val="85000"/>
+          </a:schemeClr>
+        </a:solidFill>
+      </a:ln>
+    </cs:spPr>
+  </cs:downBar>
+  <cs:dropLine>
+    <cs:lnRef idx="0"/>
+    <cs:fillRef idx="0"/>
+    <cs:effectRef idx="0"/>
+    <cs:fontRef idx="minor">
+      <a:schemeClr val="dk1"/>
+    </cs:fontRef>
+    <cs:spPr>
+      <a:ln w="9525">
+        <a:solidFill>
+          <a:schemeClr val="tx1">
+            <a:lumMod val="35000"/>
+            <a:lumOff val="65000"/>
+          </a:schemeClr>
+        </a:solidFill>
+      </a:ln>
+    </cs:spPr>
+  </cs:dropLine>
+  <cs:errorBar>
+    <cs:lnRef idx="0"/>
+    <cs:fillRef idx="0"/>
+    <cs:effectRef idx="0"/>
+    <cs:fontRef idx="minor">
+      <a:schemeClr val="dk1"/>
+    </cs:fontRef>
+    <cs:spPr>
+      <a:ln w="9525">
+        <a:solidFill>
+          <a:schemeClr val="tx1">
+            <a:lumMod val="65000"/>
+            <a:lumOff val="35000"/>
+          </a:schemeClr>
+        </a:solidFill>
+        <a:round/>
+      </a:ln>
+    </cs:spPr>
+  </cs:errorBar>
+  <cs:floor>
+    <cs:lnRef idx="0"/>
+    <cs:fillRef idx="0"/>
+    <cs:effectRef idx="0"/>
+    <cs:fontRef idx="minor">
+      <a:schemeClr val="dk1"/>
+    </cs:fontRef>
+  </cs:floor>
+  <cs:gridlineMajor>
+    <cs:lnRef idx="0"/>
+    <cs:fillRef idx="0"/>
+    <cs:effectRef idx="0"/>
+    <cs:fontRef idx="minor">
+      <a:schemeClr val="dk1"/>
+    </cs:fontRef>
+    <cs:spPr>
+      <a:ln w="9525" cap="flat" cmpd="sng" algn="ctr">
+        <a:solidFill>
+          <a:schemeClr val="tx1">
+            <a:lumMod val="15000"/>
+            <a:lumOff val="85000"/>
+          </a:schemeClr>
+        </a:solidFill>
+        <a:round/>
+      </a:ln>
+    </cs:spPr>
+  </cs:gridlineMajor>
+  <cs:gridlineMinor>
+    <cs:lnRef idx="0"/>
+    <cs:fillRef idx="0"/>
+    <cs:effectRef idx="0"/>
+    <cs:fontRef idx="minor">
+      <a:schemeClr val="dk1"/>
+    </cs:fontRef>
+    <cs:spPr>
+      <a:ln>
+        <a:solidFill>
+          <a:schemeClr val="tx1">
+            <a:lumMod val="5000"/>
+            <a:lumOff val="95000"/>
+          </a:schemeClr>
+        </a:solidFill>
+      </a:ln>
+    </cs:spPr>
+  </cs:gridlineMinor>
+  <cs:hiLoLine>
+    <cs:lnRef idx="0"/>
+    <cs:fillRef idx="0"/>
+    <cs:effectRef idx="0"/>
+    <cs:fontRef idx="minor">
+      <a:schemeClr val="dk1"/>
+    </cs:fontRef>
+    <cs:spPr>
+      <a:ln w="9525">
+        <a:solidFill>
+          <a:schemeClr val="tx1">
+            <a:lumMod val="50000"/>
+            <a:lumOff val="50000"/>
+          </a:schemeClr>
+        </a:solidFill>
+      </a:ln>
+    </cs:spPr>
+  </cs:hiLoLine>
+  <cs:leaderLine>
+    <cs:lnRef idx="0"/>
+    <cs:fillRef idx="0"/>
+    <cs:effectRef idx="0"/>
+    <cs:fontRef idx="minor">
+      <a:schemeClr val="dk1"/>
+    </cs:fontRef>
+    <cs:spPr>
+      <a:ln w="9525">
+        <a:solidFill>
+          <a:schemeClr val="tx1">
+            <a:lumMod val="35000"/>
+            <a:lumOff val="65000"/>
+          </a:schemeClr>
+        </a:solidFill>
+      </a:ln>
+    </cs:spPr>
+  </cs:leaderLine>
+  <cs:legend>
+    <cs:lnRef idx="0"/>
+    <cs:fillRef idx="0"/>
+    <cs:effectRef idx="0"/>
+    <cs:fontRef idx="minor">
+      <a:schemeClr val="tx1">
+        <a:lumMod val="65000"/>
+        <a:lumOff val="35000"/>
+      </a:schemeClr>
+    </cs:fontRef>
+    <cs:defRPr sz="900" kern="1200"/>
+  </cs:legend>
+  <cs:plotArea mods="allowNoFillOverride allowNoLineOverride">
+    <cs:lnRef idx="0"/>
+    <cs:fillRef idx="0"/>
+    <cs:effectRef idx="0"/>
+    <cs:fontRef idx="minor">
+      <a:schemeClr val="dk1"/>
+    </cs:fontRef>
+  </cs:plotArea>
+  <cs:plotArea3D mods="allowNoFillOverride allowNoLineOverride">
+    <cs:lnRef idx="0"/>
+    <cs:fillRef idx="0"/>
+    <cs:effectRef idx="0"/>
+    <cs:fontRef idx="minor">
+      <a:schemeClr val="dk1"/>
+    </cs:fontRef>
+  </cs:plotArea3D>
+  <cs:seriesAxis>
+    <cs:lnRef idx="0"/>
+    <cs:fillRef idx="0"/>
+    <cs:effectRef idx="0"/>
+    <cs:fontRef idx="minor">
+      <a:schemeClr val="tx1">
+        <a:lumMod val="65000"/>
+        <a:lumOff val="35000"/>
+      </a:schemeClr>
+    </cs:fontRef>
+    <cs:spPr>
+      <a:ln w="9525" cap="flat" cmpd="sng" algn="ctr">
+        <a:solidFill>
+          <a:schemeClr val="tx1">
+            <a:lumMod val="15000"/>
+            <a:lumOff val="85000"/>
+          </a:schemeClr>
+        </a:solidFill>
+        <a:round/>
+      </a:ln>
+    </cs:spPr>
+    <cs:defRPr sz="900" kern="1200"/>
+  </cs:seriesAxis>
+  <cs:seriesLine>
+    <cs:lnRef idx="0"/>
+    <cs:fillRef idx="0"/>
+    <cs:effectRef idx="0"/>
+    <cs:fontRef idx="minor">
+      <a:schemeClr val="dk1"/>
+    </cs:fontRef>
+    <cs:spPr>
+      <a:ln w="9525">
+        <a:solidFill>
+          <a:schemeClr val="tx1">
+            <a:lumMod val="35000"/>
+            <a:lumOff val="65000"/>
+          </a:schemeClr>
+        </a:solidFill>
+        <a:round/>
+      </a:ln>
+    </cs:spPr>
+  </cs:seriesLine>
+  <cs:title>
+    <cs:lnRef idx="0"/>
+    <cs:fillRef idx="0"/>
+    <cs:effectRef idx="0"/>
+    <cs:fontRef idx="minor">
+      <a:schemeClr val="tx1">
+        <a:lumMod val="65000"/>
+        <a:lumOff val="35000"/>
+      </a:schemeClr>
+    </cs:fontRef>
+    <cs:defRPr sz="1600" b="1" kern="1200" cap="all" spc="120" normalizeH="0" baseline="0"/>
+  </cs:title>
+  <cs:trendline>
+    <cs:lnRef idx="0">
+      <cs:styleClr val="auto"/>
+    </cs:lnRef>
+    <cs:fillRef idx="0"/>
+    <cs:effectRef idx="0"/>
+    <cs:fontRef idx="minor">
+      <a:schemeClr val="dk1"/>
+    </cs:fontRef>
+    <cs:spPr>
+      <a:ln w="19050" cap="rnd">
+        <a:solidFill>
+          <a:schemeClr val="phClr"/>
+        </a:solidFill>
+        <a:prstDash val="sysDash"/>
+      </a:ln>
+    </cs:spPr>
+  </cs:trendline>
+  <cs:trendlineLabel>
+    <cs:lnRef idx="0"/>
+    <cs:fillRef idx="0"/>
+    <cs:effectRef idx="0"/>
+    <cs:fontRef idx="minor">
+      <a:schemeClr val="tx1">
+        <a:lumMod val="65000"/>
+        <a:lumOff val="35000"/>
+      </a:schemeClr>
+    </cs:fontRef>
+    <cs:defRPr sz="800" kern="1200"/>
+  </cs:trendlineLabel>
+  <cs:upBar>
+    <cs:lnRef idx="0"/>
+    <cs:fillRef idx="0"/>
+    <cs:effectRef idx="0"/>
+    <cs:fontRef idx="minor">
+      <a:schemeClr val="dk1"/>
+    </cs:fontRef>
+    <cs:spPr>
+      <a:solidFill>
+        <a:schemeClr val="lt1"/>
+      </a:solidFill>
+      <a:ln w="9525">
+        <a:solidFill>
+          <a:schemeClr val="tx1">
+            <a:lumMod val="65000"/>
+            <a:lumOff val="35000"/>
+          </a:schemeClr>
+        </a:solidFill>
+      </a:ln>
+    </cs:spPr>
+  </cs:upBar>
+  <cs:valueAxis>
+    <cs:lnRef idx="0"/>
+    <cs:fillRef idx="0"/>
+    <cs:effectRef idx="0"/>
+    <cs:fontRef idx="minor">
+      <a:schemeClr val="tx1">
+        <a:lumMod val="65000"/>
+        <a:lumOff val="35000"/>
+      </a:schemeClr>
+    </cs:fontRef>
+    <cs:spPr>
+      <a:ln w="9525" cap="flat" cmpd="sng" algn="ctr">
+        <a:solidFill>
+          <a:schemeClr val="dk1">
+            <a:lumMod val="15000"/>
+            <a:lumOff val="85000"/>
+          </a:schemeClr>
+        </a:solidFill>
+        <a:round/>
+      </a:ln>
+    </cs:spPr>
+    <cs:defRPr sz="900" kern="1200"/>
+  </cs:valueAxis>
+  <cs:wall>
+    <cs:lnRef idx="0"/>
+    <cs:fillRef idx="0"/>
+    <cs:effectRef idx="0"/>
+    <cs:fontRef idx="minor">
+      <a:schemeClr val="dk1"/>
+    </cs:fontRef>
+  </cs:wall>
+</cs:chartStyle>
+</file>
+
+<file path=word/charts/style2.xml><?xml version="1.0" encoding="utf-8"?>
+<cs:chartStyle xmlns:cs="http://schemas.microsoft.com/office/drawing/2012/chartStyle" xmlns:a="http://schemas.openxmlformats.org/drawingml/2006/main" id="202">
+  <cs:axisTitle>
+    <cs:lnRef idx="0"/>
+    <cs:fillRef idx="0"/>
+    <cs:effectRef idx="0"/>
+    <cs:fontRef idx="minor">
+      <a:schemeClr val="tx1">
+        <a:lumMod val="65000"/>
+        <a:lumOff val="35000"/>
+      </a:schemeClr>
+    </cs:fontRef>
+    <cs:defRPr sz="900" kern="1200" cap="all"/>
+  </cs:axisTitle>
+  <cs:categoryAxis>
+    <cs:lnRef idx="0"/>
+    <cs:fillRef idx="0"/>
+    <cs:effectRef idx="0"/>
+    <cs:fontRef idx="minor">
+      <a:schemeClr val="tx1">
+        <a:lumMod val="65000"/>
+        <a:lumOff val="35000"/>
+      </a:schemeClr>
+    </cs:fontRef>
+    <cs:spPr>
+      <a:ln w="9525" cap="flat" cmpd="sng" algn="ctr">
+        <a:solidFill>
+          <a:schemeClr val="tx1">
+            <a:lumMod val="15000"/>
+            <a:lumOff val="85000"/>
+          </a:schemeClr>
+        </a:solidFill>
+        <a:round/>
+      </a:ln>
+    </cs:spPr>
+    <cs:defRPr sz="800" kern="1200" cap="all" spc="120" normalizeH="0" baseline="0"/>
+  </cs:categoryAxis>
+  <cs:chartArea mods="allowNoFillOverride allowNoLineOverride">
+    <cs:lnRef idx="0"/>
+    <cs:fillRef idx="0"/>
+    <cs:effectRef idx="0"/>
+    <cs:fontRef idx="minor">
+      <a:schemeClr val="dk1"/>
+    </cs:fontRef>
+    <cs:spPr>
+      <a:solidFill>
+        <a:schemeClr val="lt1"/>
+      </a:solidFill>
+      <a:ln w="9525" cap="flat" cmpd="sng" algn="ctr">
+        <a:solidFill>
+          <a:schemeClr val="tx1">
+            <a:lumMod val="15000"/>
+            <a:lumOff val="85000"/>
+          </a:schemeClr>
+        </a:solidFill>
+        <a:round/>
+      </a:ln>
+    </cs:spPr>
+    <cs:defRPr sz="900" kern="1200"/>
+  </cs:chartArea>
+  <cs:dataLabel>
+    <cs:lnRef idx="0"/>
+    <cs:fillRef idx="0"/>
+    <cs:effectRef idx="0"/>
+    <cs:fontRef idx="minor">
+      <a:schemeClr val="tx1">
+        <a:lumMod val="50000"/>
+        <a:lumOff val="50000"/>
+      </a:schemeClr>
+    </cs:fontRef>
+    <cs:defRPr sz="800" b="0" i="0" u="none" strike="noStrike" kern="1200" baseline="0"/>
+    <cs:bodyPr rot="-5400000" spcFirstLastPara="1" vertOverflow="clip" horzOverflow="clip" vert="horz" wrap="square" lIns="38100" tIns="19050" rIns="38100" bIns="19050" anchor="ctr" anchorCtr="1">
+      <a:spAutoFit/>
+    </cs:bodyPr>
+  </cs:dataLabel>
+  <cs:dataLabelCallout>
+    <cs:lnRef idx="0"/>
+    <cs:fillRef idx="0"/>
+    <cs:effectRef idx="0"/>
+    <cs:fontRef idx="minor">
+      <a:schemeClr val="dk1">
+        <a:lumMod val="65000"/>
+        <a:lumOff val="35000"/>
+      </a:schemeClr>
+    </cs:fontRef>
+    <cs:spPr>
+      <a:solidFill>
+        <a:schemeClr val="lt1"/>
+      </a:solidFill>
+      <a:ln>
+        <a:solidFill>
+          <a:schemeClr val="dk1">
+            <a:lumMod val="25000"/>
+            <a:lumOff val="75000"/>
+          </a:schemeClr>
+        </a:solidFill>
+      </a:ln>
+    </cs:spPr>
+    <cs:defRPr sz="900" kern="1200"/>
+    <cs:bodyPr rot="0" spcFirstLastPara="1" vertOverflow="clip" horzOverflow="clip" vert="horz" wrap="square" lIns="36576" tIns="18288" rIns="36576" bIns="18288" anchor="ctr" anchorCtr="1">
+      <a:spAutoFit/>
+    </cs:bodyPr>
+  </cs:dataLabelCallout>
+  <cs:dataPoint>
+    <cs:lnRef idx="0"/>
+    <cs:fillRef idx="0">
+      <cs:styleClr val="auto"/>
+    </cs:fillRef>
+    <cs:effectRef idx="0"/>
+    <cs:fontRef idx="minor">
+      <a:schemeClr val="dk1"/>
+    </cs:fontRef>
+    <cs:spPr>
+      <a:solidFill>
+        <a:schemeClr val="phClr"/>
+      </a:solidFill>
+    </cs:spPr>
+  </cs:dataPoint>
+  <cs:dataPoint3D>
+    <cs:lnRef idx="0"/>
+    <cs:fillRef idx="0">
+      <cs:styleClr val="auto"/>
+    </cs:fillRef>
+    <cs:effectRef idx="0"/>
+    <cs:fontRef idx="minor">
+      <a:schemeClr val="dk1"/>
+    </cs:fontRef>
+    <cs:spPr>
+      <a:solidFill>
+        <a:schemeClr val="phClr"/>
+      </a:solidFill>
+    </cs:spPr>
+  </cs:dataPoint3D>
+  <cs:dataPointLine>
+    <cs:lnRef idx="0">
+      <cs:styleClr val="auto"/>
+    </cs:lnRef>
+    <cs:fillRef idx="0"/>
+    <cs:effectRef idx="0"/>
+    <cs:fontRef idx="minor">
+      <a:schemeClr val="dk1"/>
+    </cs:fontRef>
+    <cs:spPr>
+      <a:ln w="22225" cap="rnd">
+        <a:solidFill>
+          <a:schemeClr val="phClr"/>
+        </a:solidFill>
+        <a:round/>
+      </a:ln>
+    </cs:spPr>
+  </cs:dataPointLine>
+  <cs:dataPointMarker>
+    <cs:lnRef idx="0">
+      <cs:styleClr val="auto"/>
+    </cs:lnRef>
+    <cs:fillRef idx="0">
+      <cs:styleClr val="auto"/>
+    </cs:fillRef>
+    <cs:effectRef idx="0"/>
+    <cs:fontRef idx="minor">
+      <a:schemeClr val="dk1"/>
+    </cs:fontRef>
+    <cs:spPr>
+      <a:solidFill>
+        <a:schemeClr val="phClr"/>
+      </a:solidFill>
+      <a:ln w="9525">
+        <a:solidFill>
+          <a:schemeClr val="phClr"/>
+        </a:solidFill>
+        <a:round/>
+      </a:ln>
+    </cs:spPr>
+  </cs:dataPointMarker>
+  <cs:dataPointMarkerLayout size="6"/>
+  <cs:dataPointWireframe>
+    <cs:lnRef idx="0">
+      <cs:styleClr val="auto"/>
+    </cs:lnRef>
+    <cs:fillRef idx="0"/>
+    <cs:effectRef idx="0"/>
+    <cs:fontRef idx="minor">
+      <a:schemeClr val="dk1"/>
+    </cs:fontRef>
+    <cs:spPr>
+      <a:ln w="9525" cap="rnd">
+        <a:solidFill>
+          <a:schemeClr val="phClr"/>
+        </a:solidFill>
+        <a:round/>
+      </a:ln>
+    </cs:spPr>
+  </cs:dataPointWireframe>
+  <cs:dataTable>
+    <cs:lnRef idx="0"/>
+    <cs:fillRef idx="0"/>
+    <cs:effectRef idx="0"/>
+    <cs:fontRef idx="minor">
+      <a:schemeClr val="tx1">
+        <a:lumMod val="65000"/>
+        <a:lumOff val="35000"/>
+      </a:schemeClr>
+    </cs:fontRef>
+    <cs:spPr>
+      <a:ln w="9525">
+        <a:solidFill>
+          <a:schemeClr val="tx1">
+            <a:lumMod val="15000"/>
+            <a:lumOff val="85000"/>
+          </a:schemeClr>
+        </a:solidFill>
+      </a:ln>
+    </cs:spPr>
+    <cs:defRPr sz="900" kern="1200"/>
+  </cs:dataTable>
+  <cs:downBar>
+    <cs:lnRef idx="0"/>
+    <cs:fillRef idx="0"/>
+    <cs:effectRef idx="0"/>
+    <cs:fontRef idx="minor">
+      <a:schemeClr val="dk1"/>
+    </cs:fontRef>
+    <cs:spPr>
+      <a:solidFill>
+        <a:schemeClr val="dk1">
+          <a:lumMod val="75000"/>
+          <a:lumOff val="25000"/>
+        </a:schemeClr>
+      </a:solidFill>
+      <a:ln w="9525">
+        <a:solidFill>
+          <a:schemeClr val="tx1">
+            <a:lumMod val="15000"/>
+            <a:lumOff val="85000"/>
+          </a:schemeClr>
+        </a:solidFill>
+      </a:ln>
+    </cs:spPr>
+  </cs:downBar>
+  <cs:dropLine>
+    <cs:lnRef idx="0"/>
+    <cs:fillRef idx="0"/>
+    <cs:effectRef idx="0"/>
+    <cs:fontRef idx="minor">
+      <a:schemeClr val="dk1"/>
+    </cs:fontRef>
+    <cs:spPr>
+      <a:ln w="9525">
+        <a:solidFill>
+          <a:schemeClr val="tx1">
+            <a:lumMod val="35000"/>
+            <a:lumOff val="65000"/>
+          </a:schemeClr>
+        </a:solidFill>
+      </a:ln>
+    </cs:spPr>
+  </cs:dropLine>
+  <cs:errorBar>
+    <cs:lnRef idx="0"/>
+    <cs:fillRef idx="0"/>
+    <cs:effectRef idx="0"/>
+    <cs:fontRef idx="minor">
+      <a:schemeClr val="dk1"/>
+    </cs:fontRef>
+    <cs:spPr>
+      <a:ln w="9525">
+        <a:solidFill>
+          <a:schemeClr val="tx1">
+            <a:lumMod val="65000"/>
+            <a:lumOff val="35000"/>
+          </a:schemeClr>
+        </a:solidFill>
+        <a:round/>
+      </a:ln>
+    </cs:spPr>
+  </cs:errorBar>
+  <cs:floor>
+    <cs:lnRef idx="0"/>
+    <cs:fillRef idx="0"/>
+    <cs:effectRef idx="0"/>
+    <cs:fontRef idx="minor">
+      <a:schemeClr val="dk1"/>
+    </cs:fontRef>
+  </cs:floor>
+  <cs:gridlineMajor>
+    <cs:lnRef idx="0"/>
+    <cs:fillRef idx="0"/>
+    <cs:effectRef idx="0"/>
+    <cs:fontRef idx="minor">
+      <a:schemeClr val="dk1"/>
+    </cs:fontRef>
+    <cs:spPr>
+      <a:ln w="9525" cap="flat" cmpd="sng" algn="ctr">
+        <a:solidFill>
+          <a:schemeClr val="tx1">
+            <a:lumMod val="15000"/>
+            <a:lumOff val="85000"/>
+          </a:schemeClr>
+        </a:solidFill>
+        <a:round/>
+      </a:ln>
+    </cs:spPr>
+  </cs:gridlineMajor>
+  <cs:gridlineMinor>
+    <cs:lnRef idx="0"/>
+    <cs:fillRef idx="0"/>
+    <cs:effectRef idx="0"/>
+    <cs:fontRef idx="minor">
+      <a:schemeClr val="dk1"/>
+    </cs:fontRef>
+    <cs:spPr>
+      <a:ln>
+        <a:solidFill>
+          <a:schemeClr val="tx1">
+            <a:lumMod val="5000"/>
+            <a:lumOff val="95000"/>
+          </a:schemeClr>
+        </a:solidFill>
+      </a:ln>
+    </cs:spPr>
+  </cs:gridlineMinor>
+  <cs:hiLoLine>
+    <cs:lnRef idx="0"/>
+    <cs:fillRef idx="0"/>
+    <cs:effectRef idx="0"/>
+    <cs:fontRef idx="minor">
+      <a:schemeClr val="dk1"/>
+    </cs:fontRef>
+    <cs:spPr>
+      <a:ln w="9525">
+        <a:solidFill>
+          <a:schemeClr val="tx1">
+            <a:lumMod val="50000"/>
+            <a:lumOff val="50000"/>
+          </a:schemeClr>
+        </a:solidFill>
+      </a:ln>
+    </cs:spPr>
+  </cs:hiLoLine>
+  <cs:leaderLine>
+    <cs:lnRef idx="0"/>
+    <cs:fillRef idx="0"/>
+    <cs:effectRef idx="0"/>
+    <cs:fontRef idx="minor">
+      <a:schemeClr val="dk1"/>
+    </cs:fontRef>
+    <cs:spPr>
+      <a:ln w="9525">
+        <a:solidFill>
+          <a:schemeClr val="tx1">
+            <a:lumMod val="35000"/>
+            <a:lumOff val="65000"/>
+          </a:schemeClr>
+        </a:solidFill>
+      </a:ln>
+    </cs:spPr>
+  </cs:leaderLine>
+  <cs:legend>
+    <cs:lnRef idx="0"/>
+    <cs:fillRef idx="0"/>
+    <cs:effectRef idx="0"/>
+    <cs:fontRef idx="minor">
+      <a:schemeClr val="tx1">
+        <a:lumMod val="65000"/>
+        <a:lumOff val="35000"/>
+      </a:schemeClr>
+    </cs:fontRef>
+    <cs:defRPr sz="900" kern="1200"/>
+  </cs:legend>
+  <cs:plotArea mods="allowNoFillOverride allowNoLineOverride">
+    <cs:lnRef idx="0"/>
+    <cs:fillRef idx="0"/>
+    <cs:effectRef idx="0"/>
+    <cs:fontRef idx="minor">
+      <a:schemeClr val="dk1"/>
+    </cs:fontRef>
+  </cs:plotArea>
+  <cs:plotArea3D mods="allowNoFillOverride allowNoLineOverride">
+    <cs:lnRef idx="0"/>
+    <cs:fillRef idx="0"/>
+    <cs:effectRef idx="0"/>
+    <cs:fontRef idx="minor">
+      <a:schemeClr val="dk1"/>
+    </cs:fontRef>
+  </cs:plotArea3D>
+  <cs:seriesAxis>
+    <cs:lnRef idx="0"/>
+    <cs:fillRef idx="0"/>
+    <cs:effectRef idx="0"/>
+    <cs:fontRef idx="minor">
+      <a:schemeClr val="tx1">
+        <a:lumMod val="65000"/>
+        <a:lumOff val="35000"/>
+      </a:schemeClr>
+    </cs:fontRef>
+    <cs:spPr>
+      <a:ln w="9525" cap="flat" cmpd="sng" algn="ctr">
+        <a:solidFill>
+          <a:schemeClr val="tx1">
+            <a:lumMod val="15000"/>
+            <a:lumOff val="85000"/>
+          </a:schemeClr>
+        </a:solidFill>
+        <a:round/>
+      </a:ln>
+    </cs:spPr>
+    <cs:defRPr sz="900" kern="1200"/>
+  </cs:seriesAxis>
+  <cs:seriesLine>
+    <cs:lnRef idx="0"/>
+    <cs:fillRef idx="0"/>
+    <cs:effectRef idx="0"/>
+    <cs:fontRef idx="minor">
+      <a:schemeClr val="dk1"/>
+    </cs:fontRef>
+    <cs:spPr>
+      <a:ln w="9525">
+        <a:solidFill>
+          <a:schemeClr val="tx1">
+            <a:lumMod val="35000"/>
+            <a:lumOff val="65000"/>
+          </a:schemeClr>
+        </a:solidFill>
+        <a:round/>
+      </a:ln>
+    </cs:spPr>
+  </cs:seriesLine>
+  <cs:title>
+    <cs:lnRef idx="0"/>
+    <cs:fillRef idx="0"/>
+    <cs:effectRef idx="0"/>
+    <cs:fontRef idx="minor">
+      <a:schemeClr val="tx1">
+        <a:lumMod val="65000"/>
+        <a:lumOff val="35000"/>
+      </a:schemeClr>
+    </cs:fontRef>
+    <cs:defRPr sz="1600" b="1" kern="1200" cap="all" spc="120" normalizeH="0" baseline="0"/>
+  </cs:title>
+  <cs:trendline>
+    <cs:lnRef idx="0">
+      <cs:styleClr val="auto"/>
+    </cs:lnRef>
+    <cs:fillRef idx="0"/>
+    <cs:effectRef idx="0"/>
+    <cs:fontRef idx="minor">
+      <a:schemeClr val="dk1"/>
+    </cs:fontRef>
+    <cs:spPr>
+      <a:ln w="19050" cap="rnd">
+        <a:solidFill>
+          <a:schemeClr val="phClr"/>
+        </a:solidFill>
+        <a:prstDash val="sysDash"/>
+      </a:ln>
+    </cs:spPr>
+  </cs:trendline>
+  <cs:trendlineLabel>
+    <cs:lnRef idx="0"/>
+    <cs:fillRef idx="0"/>
+    <cs:effectRef idx="0"/>
+    <cs:fontRef idx="minor">
+      <a:schemeClr val="tx1">
+        <a:lumMod val="65000"/>
+        <a:lumOff val="35000"/>
+      </a:schemeClr>
+    </cs:fontRef>
+    <cs:defRPr sz="800" kern="1200"/>
+  </cs:trendlineLabel>
+  <cs:upBar>
+    <cs:lnRef idx="0"/>
+    <cs:fillRef idx="0"/>
+    <cs:effectRef idx="0"/>
+    <cs:fontRef idx="minor">
+      <a:schemeClr val="dk1"/>
+    </cs:fontRef>
+    <cs:spPr>
+      <a:solidFill>
+        <a:schemeClr val="lt1"/>
+      </a:solidFill>
+      <a:ln w="9525">
+        <a:solidFill>
+          <a:schemeClr val="tx1">
+            <a:lumMod val="65000"/>
+            <a:lumOff val="35000"/>
+          </a:schemeClr>
+        </a:solidFill>
+      </a:ln>
+    </cs:spPr>
+  </cs:upBar>
+  <cs:valueAxis>
+    <cs:lnRef idx="0"/>
+    <cs:fillRef idx="0"/>
+    <cs:effectRef idx="0"/>
+    <cs:fontRef idx="minor">
+      <a:schemeClr val="tx1">
+        <a:lumMod val="65000"/>
+        <a:lumOff val="35000"/>
+      </a:schemeClr>
+    </cs:fontRef>
+    <cs:spPr>
+      <a:ln w="9525" cap="flat" cmpd="sng" algn="ctr">
+        <a:solidFill>
+          <a:schemeClr val="dk1">
+            <a:lumMod val="15000"/>
+            <a:lumOff val="85000"/>
+          </a:schemeClr>
+        </a:solidFill>
+        <a:round/>
+      </a:ln>
+    </cs:spPr>
+    <cs:defRPr sz="900" kern="1200"/>
+  </cs:valueAxis>
+  <cs:wall>
+    <cs:lnRef idx="0"/>
+    <cs:fillRef idx="0"/>
+    <cs:effectRef idx="0"/>
+    <cs:fontRef idx="minor">
+      <a:schemeClr val="dk1"/>
+    </cs:fontRef>
+  </cs:wall>
+</cs:chartStyle>
 </file>
 
 <file path=word/glossary/document.xml><?xml version="1.0" encoding="utf-8"?>

</xml_diff>